<commit_message>
consistencia aspectos WBS y acta de proyecto
</commit_message>
<xml_diff>
--- a/Entregables/Acta del Proyecto/ActadelProyecto2015-UTN_v5.2.docx
+++ b/Entregables/Acta del Proyecto/ActadelProyecto2015-UTN_v5.2.docx
@@ -1,6 +1,6 @@
 
 <file path=word/document.xml><?xml version="1.0" encoding="utf-8"?>
-<w:document xmlns:wpc="http://schemas.microsoft.com/office/word/2010/wordprocessingCanvas" xmlns:mc="http://schemas.openxmlformats.org/markup-compatibility/2006" xmlns:o="urn:schemas-microsoft-com:office:office" xmlns:r="http://schemas.openxmlformats.org/officeDocument/2006/relationships" xmlns:m="http://schemas.openxmlformats.org/officeDocument/2006/math" xmlns:v="urn:schemas-microsoft-com:vml" xmlns:wp14="http://schemas.microsoft.com/office/word/2010/wordprocessingDrawing" xmlns:wp="http://schemas.openxmlformats.org/drawingml/2006/wordprocessingDrawing" xmlns:w10="urn:schemas-microsoft-com:office:word" xmlns:w="http://schemas.openxmlformats.org/wordprocessingml/2006/main" xmlns:w14="http://schemas.microsoft.com/office/word/2010/wordml" xmlns:w15="http://schemas.microsoft.com/office/word/2012/wordml" xmlns:wpg="http://schemas.microsoft.com/office/word/2010/wordprocessingGroup" xmlns:wpi="http://schemas.microsoft.com/office/word/2010/wordprocessingInk" xmlns:wne="http://schemas.microsoft.com/office/word/2006/wordml" xmlns:wps="http://schemas.microsoft.com/office/word/2010/wordprocessingShape" mc:Ignorable="w14 w15 wp14">
+<w:document xmlns:ve="http://schemas.openxmlformats.org/markup-compatibility/2006" xmlns:o="urn:schemas-microsoft-com:office:office" xmlns:r="http://schemas.openxmlformats.org/officeDocument/2006/relationships" xmlns:m="http://schemas.openxmlformats.org/officeDocument/2006/math" xmlns:v="urn:schemas-microsoft-com:vml" xmlns:wp="http://schemas.openxmlformats.org/drawingml/2006/wordprocessingDrawing" xmlns:w10="urn:schemas-microsoft-com:office:word" xmlns:w="http://schemas.openxmlformats.org/wordprocessingml/2006/main" xmlns:wne="http://schemas.microsoft.com/office/word/2006/wordml">
   <w:background w:color="FFFFFF"/>
   <w:body>
     <w:p>
@@ -74,7 +74,7 @@
         <w:tblCellMar>
           <w:left w:w="84" w:type="dxa"/>
         </w:tblCellMar>
-        <w:tblLook w:val="0000" w:firstRow="0" w:lastRow="0" w:firstColumn="0" w:lastColumn="0" w:noHBand="0" w:noVBand="0"/>
+        <w:tblLook w:val="0000"/>
       </w:tblPr>
       <w:tblGrid>
         <w:gridCol w:w="1984"/>
@@ -226,12 +226,21 @@
               <w:spacing w:after="120"/>
               <w:ind w:left="175"/>
             </w:pPr>
+            <w:proofErr w:type="spellStart"/>
             <w:r>
               <w:rPr>
                 <w:rFonts w:ascii="Arial" w:eastAsia="Arial" w:hAnsi="Arial" w:cs="Arial"/>
                 <w:sz w:val="20"/>
               </w:rPr>
-              <w:t>Croci, Federico</w:t>
+              <w:t>Croci</w:t>
+            </w:r>
+            <w:proofErr w:type="spellEnd"/>
+            <w:r>
+              <w:rPr>
+                <w:rFonts w:ascii="Arial" w:eastAsia="Arial" w:hAnsi="Arial" w:cs="Arial"/>
+                <w:sz w:val="20"/>
+              </w:rPr>
+              <w:t>, Federico</w:t>
             </w:r>
           </w:p>
         </w:tc>
@@ -318,12 +327,21 @@
               <w:spacing w:after="120"/>
               <w:ind w:left="175"/>
             </w:pPr>
+            <w:proofErr w:type="spellStart"/>
             <w:r>
               <w:rPr>
                 <w:rFonts w:ascii="Arial" w:eastAsia="Arial" w:hAnsi="Arial" w:cs="Arial"/>
                 <w:sz w:val="20"/>
               </w:rPr>
-              <w:t>Budic, Hernán</w:t>
+              <w:t>Budic</w:t>
+            </w:r>
+            <w:proofErr w:type="spellEnd"/>
+            <w:r>
+              <w:rPr>
+                <w:rFonts w:ascii="Arial" w:eastAsia="Arial" w:hAnsi="Arial" w:cs="Arial"/>
+                <w:sz w:val="20"/>
+              </w:rPr>
+              <w:t>, Hernán</w:t>
             </w:r>
           </w:p>
         </w:tc>
@@ -579,8 +597,18 @@
           <w:i/>
           <w:sz w:val="22"/>
         </w:rPr>
-        <w:t>Dra. Inés Casanovas</w:t>
+        <w:t xml:space="preserve">Dra. Inés </w:t>
       </w:r>
+      <w:proofErr w:type="spellStart"/>
+      <w:r>
+        <w:rPr>
+          <w:rFonts w:ascii="Arial" w:eastAsia="Arial" w:hAnsi="Arial" w:cs="Arial"/>
+          <w:i/>
+          <w:sz w:val="22"/>
+        </w:rPr>
+        <w:t>Casanovas</w:t>
+      </w:r>
+      <w:proofErr w:type="spellEnd"/>
     </w:p>
     <w:p>
       <w:pPr>
@@ -623,13 +651,32 @@
           <w:i/>
           <w:sz w:val="22"/>
         </w:rPr>
-        <w:t xml:space="preserve"> Ing. Federico Casuseslu, Ing. Nicolás Rodriguez</w:t>
+        <w:t xml:space="preserve"> Ing. Federico </w:t>
+      </w:r>
+      <w:proofErr w:type="spellStart"/>
+      <w:r>
+        <w:rPr>
+          <w:rFonts w:ascii="Arial" w:eastAsia="Arial" w:hAnsi="Arial" w:cs="Arial"/>
+          <w:i/>
+          <w:sz w:val="22"/>
+        </w:rPr>
+        <w:t>Casuseslu</w:t>
+      </w:r>
+      <w:proofErr w:type="spellEnd"/>
+      <w:r>
+        <w:rPr>
+          <w:rFonts w:ascii="Arial" w:eastAsia="Arial" w:hAnsi="Arial" w:cs="Arial"/>
+          <w:i/>
+          <w:sz w:val="22"/>
+        </w:rPr>
+        <w:t>, Ing. Nicolás Rodriguez</w:t>
       </w:r>
     </w:p>
     <w:p>
       <w:pPr>
         <w:jc w:val="both"/>
       </w:pPr>
+      <w:proofErr w:type="spellStart"/>
       <w:r>
         <w:rPr>
           <w:rFonts w:ascii="Arial" w:eastAsia="Arial" w:hAnsi="Arial" w:cs="Arial"/>
@@ -637,7 +684,17 @@
           <w:i/>
           <w:sz w:val="22"/>
         </w:rPr>
-        <w:t xml:space="preserve">Controller: </w:t>
+        <w:t>Controller</w:t>
+      </w:r>
+      <w:proofErr w:type="spellEnd"/>
+      <w:r>
+        <w:rPr>
+          <w:rFonts w:ascii="Arial" w:eastAsia="Arial" w:hAnsi="Arial" w:cs="Arial"/>
+          <w:b/>
+          <w:i/>
+          <w:sz w:val="22"/>
+        </w:rPr>
+        <w:t xml:space="preserve">: </w:t>
       </w:r>
       <w:r>
         <w:rPr>
@@ -681,7 +738,7 @@
         <w:tblCellMar>
           <w:left w:w="84" w:type="dxa"/>
         </w:tblCellMar>
-        <w:tblLook w:val="0000" w:firstRow="0" w:lastRow="0" w:firstColumn="0" w:lastColumn="0" w:noHBand="0" w:noVBand="0"/>
+        <w:tblLook w:val="0000"/>
       </w:tblPr>
       <w:tblGrid>
         <w:gridCol w:w="1726"/>
@@ -1035,12 +1092,21 @@
               <w:widowControl w:val="0"/>
               <w:spacing w:before="40" w:after="40" w:line="288" w:lineRule="auto"/>
             </w:pPr>
-            <w:r>
-              <w:rPr>
-                <w:rFonts w:ascii="Arial" w:eastAsia="Arial" w:hAnsi="Arial" w:cs="Arial"/>
-                <w:sz w:val="22"/>
-              </w:rPr>
-              <w:t>Budic, Hernán</w:t>
+            <w:proofErr w:type="spellStart"/>
+            <w:r>
+              <w:rPr>
+                <w:rFonts w:ascii="Arial" w:eastAsia="Arial" w:hAnsi="Arial" w:cs="Arial"/>
+                <w:sz w:val="22"/>
+              </w:rPr>
+              <w:t>Budic</w:t>
+            </w:r>
+            <w:proofErr w:type="spellEnd"/>
+            <w:r>
+              <w:rPr>
+                <w:rFonts w:ascii="Arial" w:eastAsia="Arial" w:hAnsi="Arial" w:cs="Arial"/>
+                <w:sz w:val="22"/>
+              </w:rPr>
+              <w:t>, Hernán</w:t>
             </w:r>
           </w:p>
         </w:tc>
@@ -1267,12 +1333,21 @@
               <w:widowControl w:val="0"/>
               <w:spacing w:before="40" w:after="40" w:line="288" w:lineRule="auto"/>
             </w:pPr>
-            <w:r>
-              <w:rPr>
-                <w:rFonts w:ascii="Arial" w:eastAsia="Arial" w:hAnsi="Arial" w:cs="Arial"/>
-                <w:sz w:val="22"/>
-              </w:rPr>
-              <w:t>Budic, Hernán</w:t>
+            <w:proofErr w:type="spellStart"/>
+            <w:r>
+              <w:rPr>
+                <w:rFonts w:ascii="Arial" w:eastAsia="Arial" w:hAnsi="Arial" w:cs="Arial"/>
+                <w:sz w:val="22"/>
+              </w:rPr>
+              <w:t>Budic</w:t>
+            </w:r>
+            <w:proofErr w:type="spellEnd"/>
+            <w:r>
+              <w:rPr>
+                <w:rFonts w:ascii="Arial" w:eastAsia="Arial" w:hAnsi="Arial" w:cs="Arial"/>
+                <w:sz w:val="22"/>
+              </w:rPr>
+              <w:t>, Hernán</w:t>
             </w:r>
           </w:p>
         </w:tc>
@@ -1360,7 +1435,23 @@
                 <w:rFonts w:ascii="Arial" w:eastAsia="Arial" w:hAnsi="Arial" w:cs="Arial"/>
                 <w:sz w:val="22"/>
               </w:rPr>
-              <w:t>Corrección de redundancia en objetivos del proyecto, objetivos del producto, modificación en documentación de gestión y del producto, agregado del rol “tester” en organización del proyecto, fechas de los entregables, riesgos del proyecto.</w:t>
+              <w:t>Corrección de redundancia en objetivos del proyecto, objetivos del producto, modificación en documentación de gestión y del producto, agregado del rol “</w:t>
+            </w:r>
+            <w:proofErr w:type="spellStart"/>
+            <w:r>
+              <w:rPr>
+                <w:rFonts w:ascii="Arial" w:eastAsia="Arial" w:hAnsi="Arial" w:cs="Arial"/>
+                <w:sz w:val="22"/>
+              </w:rPr>
+              <w:t>tester</w:t>
+            </w:r>
+            <w:proofErr w:type="spellEnd"/>
+            <w:r>
+              <w:rPr>
+                <w:rFonts w:ascii="Arial" w:eastAsia="Arial" w:hAnsi="Arial" w:cs="Arial"/>
+                <w:sz w:val="22"/>
+              </w:rPr>
+              <w:t>” en organización del proyecto, fechas de los entregables, riesgos del proyecto.</w:t>
             </w:r>
           </w:p>
         </w:tc>
@@ -1499,12 +1590,21 @@
               <w:widowControl w:val="0"/>
               <w:spacing w:before="40" w:after="40" w:line="288" w:lineRule="auto"/>
             </w:pPr>
-            <w:r>
-              <w:rPr>
-                <w:rFonts w:ascii="Arial" w:eastAsia="Arial" w:hAnsi="Arial" w:cs="Arial"/>
-                <w:sz w:val="22"/>
-              </w:rPr>
-              <w:t>Budic, Hernán</w:t>
+            <w:proofErr w:type="spellStart"/>
+            <w:r>
+              <w:rPr>
+                <w:rFonts w:ascii="Arial" w:eastAsia="Arial" w:hAnsi="Arial" w:cs="Arial"/>
+                <w:sz w:val="22"/>
+              </w:rPr>
+              <w:t>Budic</w:t>
+            </w:r>
+            <w:proofErr w:type="spellEnd"/>
+            <w:r>
+              <w:rPr>
+                <w:rFonts w:ascii="Arial" w:eastAsia="Arial" w:hAnsi="Arial" w:cs="Arial"/>
+                <w:sz w:val="22"/>
+              </w:rPr>
+              <w:t>, Hernán</w:t>
             </w:r>
           </w:p>
         </w:tc>
@@ -1654,13 +1754,23 @@
                 <w:szCs w:val="22"/>
               </w:rPr>
             </w:pPr>
+            <w:proofErr w:type="spellStart"/>
             <w:r>
               <w:rPr>
                 <w:rFonts w:ascii="Arial" w:hAnsi="Arial"/>
                 <w:sz w:val="22"/>
                 <w:szCs w:val="22"/>
               </w:rPr>
-              <w:t>Croci, Federico Nicolas</w:t>
+              <w:t>Croci</w:t>
+            </w:r>
+            <w:proofErr w:type="spellEnd"/>
+            <w:r>
+              <w:rPr>
+                <w:rFonts w:ascii="Arial" w:hAnsi="Arial"/>
+                <w:sz w:val="22"/>
+                <w:szCs w:val="22"/>
+              </w:rPr>
+              <w:t>, Federico Nicolas</w:t>
             </w:r>
           </w:p>
         </w:tc>
@@ -1794,13 +1904,23 @@
                 <w:szCs w:val="22"/>
               </w:rPr>
             </w:pPr>
+            <w:proofErr w:type="spellStart"/>
             <w:r>
               <w:rPr>
                 <w:rFonts w:ascii="Arial" w:hAnsi="Arial"/>
                 <w:sz w:val="22"/>
                 <w:szCs w:val="22"/>
               </w:rPr>
-              <w:t>Budic, Hernán</w:t>
+              <w:t>Budic</w:t>
+            </w:r>
+            <w:proofErr w:type="spellEnd"/>
+            <w:r>
+              <w:rPr>
+                <w:rFonts w:ascii="Arial" w:hAnsi="Arial"/>
+                <w:sz w:val="22"/>
+                <w:szCs w:val="22"/>
+              </w:rPr>
+              <w:t>, Hernán</w:t>
             </w:r>
           </w:p>
         </w:tc>
@@ -2099,13 +2219,23 @@
                 <w:szCs w:val="22"/>
               </w:rPr>
             </w:pPr>
+            <w:proofErr w:type="spellStart"/>
             <w:r>
               <w:rPr>
                 <w:rFonts w:ascii="Arial" w:hAnsi="Arial"/>
                 <w:sz w:val="22"/>
                 <w:szCs w:val="22"/>
               </w:rPr>
-              <w:t>Croci, Federico Nicolas</w:t>
+              <w:t>Croci</w:t>
+            </w:r>
+            <w:proofErr w:type="spellEnd"/>
+            <w:r>
+              <w:rPr>
+                <w:rFonts w:ascii="Arial" w:hAnsi="Arial"/>
+                <w:sz w:val="22"/>
+                <w:szCs w:val="22"/>
+              </w:rPr>
+              <w:t>, Federico Nicolas</w:t>
             </w:r>
           </w:p>
         </w:tc>
@@ -2296,7 +2426,7 @@
         <w:tblCellMar>
           <w:left w:w="93" w:type="dxa"/>
         </w:tblCellMar>
-        <w:tblLook w:val="0000" w:firstRow="0" w:lastRow="0" w:firstColumn="0" w:lastColumn="0" w:noHBand="0" w:noVBand="0"/>
+        <w:tblLook w:val="0000"/>
       </w:tblPr>
       <w:tblGrid>
         <w:gridCol w:w="10470"/>
@@ -2424,7 +2554,23 @@
                 <w:rFonts w:ascii="Arial" w:eastAsia="Arial" w:hAnsi="Arial" w:cs="Arial"/>
                 <w:sz w:val="22"/>
               </w:rPr>
-              <w:t xml:space="preserve">           Son muchas las situaciones en donde los emprendedores chicos no son capaces de cumplir las condiciones establecidas por los bancos para conseguir fondos para sus proyectos. AsociateYa apunta a satisfacer esta necesidad, brindándoles a los emprendedores la oportunidad de captar dichos fondos en forma masiva para ayudarlos a llevar a cabo sus emprendimientos. </w:t>
+              <w:t xml:space="preserve">           Son muchas las situaciones en donde los emprendedores chicos no son capaces de cumplir las condiciones establecidas por los bancos para conseguir fondos para sus proyectos. </w:t>
+            </w:r>
+            <w:proofErr w:type="spellStart"/>
+            <w:r>
+              <w:rPr>
+                <w:rFonts w:ascii="Arial" w:eastAsia="Arial" w:hAnsi="Arial" w:cs="Arial"/>
+                <w:sz w:val="22"/>
+              </w:rPr>
+              <w:t>AsociateYa</w:t>
+            </w:r>
+            <w:proofErr w:type="spellEnd"/>
+            <w:r>
+              <w:rPr>
+                <w:rFonts w:ascii="Arial" w:eastAsia="Arial" w:hAnsi="Arial" w:cs="Arial"/>
+                <w:sz w:val="22"/>
+              </w:rPr>
+              <w:t xml:space="preserve"> apunta a satisfacer esta necesidad, brindándoles a los emprendedores la oportunidad de captar dichos fondos en forma masiva para ayudarlos a llevar a cabo sus emprendimientos. </w:t>
             </w:r>
           </w:p>
           <w:p/>
@@ -2454,7 +2600,39 @@
                 <w:rFonts w:ascii="Arial" w:eastAsia="Arial" w:hAnsi="Arial" w:cs="Arial"/>
                 <w:sz w:val="22"/>
               </w:rPr>
-              <w:t xml:space="preserve">           Si bien actualmente existen varias páginas de crowdfounding que brindan un servicio similar, AsociateYa planea destacarse de sus competidores por su simplicidad y facilidad a la hora de realizar las transacciones, así como por sus bajas comisiones, brindado mayor accesibilidad para los emprendedores más chicos.</w:t>
+              <w:t xml:space="preserve">           Si bien actualmente existen varias páginas de </w:t>
+            </w:r>
+            <w:proofErr w:type="spellStart"/>
+            <w:r>
+              <w:rPr>
+                <w:rFonts w:ascii="Arial" w:eastAsia="Arial" w:hAnsi="Arial" w:cs="Arial"/>
+                <w:sz w:val="22"/>
+              </w:rPr>
+              <w:t>crowdfounding</w:t>
+            </w:r>
+            <w:proofErr w:type="spellEnd"/>
+            <w:r>
+              <w:rPr>
+                <w:rFonts w:ascii="Arial" w:eastAsia="Arial" w:hAnsi="Arial" w:cs="Arial"/>
+                <w:sz w:val="22"/>
+              </w:rPr>
+              <w:t xml:space="preserve"> que brindan un servicio similar, </w:t>
+            </w:r>
+            <w:proofErr w:type="spellStart"/>
+            <w:r>
+              <w:rPr>
+                <w:rFonts w:ascii="Arial" w:eastAsia="Arial" w:hAnsi="Arial" w:cs="Arial"/>
+                <w:sz w:val="22"/>
+              </w:rPr>
+              <w:t>AsociateYa</w:t>
+            </w:r>
+            <w:proofErr w:type="spellEnd"/>
+            <w:r>
+              <w:rPr>
+                <w:rFonts w:ascii="Arial" w:eastAsia="Arial" w:hAnsi="Arial" w:cs="Arial"/>
+                <w:sz w:val="22"/>
+              </w:rPr>
+              <w:t xml:space="preserve"> planea destacarse de sus competidores por su simplicidad y facilidad a la hora de realizar las transacciones, así como por sus bajas comisiones, brindado mayor accesibilidad para los emprendedores más chicos.</w:t>
             </w:r>
           </w:p>
           <w:p/>
@@ -2706,6 +2884,7 @@
               </w:rPr>
               <w:t xml:space="preserve"> código fuente del </w:t>
             </w:r>
+            <w:proofErr w:type="spellStart"/>
             <w:r>
               <w:rPr>
                 <w:rFonts w:ascii="Arial" w:eastAsia="Arial" w:hAnsi="Arial" w:cs="Arial"/>
@@ -2713,6 +2892,7 @@
               </w:rPr>
               <w:t>front-end</w:t>
             </w:r>
+            <w:proofErr w:type="spellEnd"/>
             <w:r>
               <w:rPr>
                 <w:rFonts w:ascii="Arial" w:eastAsia="Arial" w:hAnsi="Arial" w:cs="Arial"/>
@@ -2803,8 +2983,17 @@
                 <w:rFonts w:ascii="Arial" w:eastAsia="Arial" w:hAnsi="Arial" w:cs="Arial"/>
                 <w:sz w:val="22"/>
               </w:rPr>
-              <w:t xml:space="preserve"> back-end</w:t>
-            </w:r>
+              <w:t xml:space="preserve"> back-</w:t>
+            </w:r>
+            <w:proofErr w:type="spellStart"/>
+            <w:r>
+              <w:rPr>
+                <w:rFonts w:ascii="Arial" w:eastAsia="Arial" w:hAnsi="Arial" w:cs="Arial"/>
+                <w:sz w:val="22"/>
+              </w:rPr>
+              <w:t>end</w:t>
+            </w:r>
+            <w:proofErr w:type="spellEnd"/>
           </w:p>
           <w:p>
             <w:pPr>
@@ -2830,7 +3019,39 @@
                 <w:rFonts w:ascii="Arial" w:eastAsia="Arial" w:hAnsi="Arial" w:cs="Arial"/>
                 <w:sz w:val="22"/>
               </w:rPr>
-              <w:t>scripts del front-end, back-end y base de datos probados y corregidos.</w:t>
+              <w:t xml:space="preserve">scripts del </w:t>
+            </w:r>
+            <w:proofErr w:type="spellStart"/>
+            <w:r>
+              <w:rPr>
+                <w:rFonts w:ascii="Arial" w:eastAsia="Arial" w:hAnsi="Arial" w:cs="Arial"/>
+                <w:sz w:val="22"/>
+              </w:rPr>
+              <w:t>front-end</w:t>
+            </w:r>
+            <w:proofErr w:type="spellEnd"/>
+            <w:r>
+              <w:rPr>
+                <w:rFonts w:ascii="Arial" w:eastAsia="Arial" w:hAnsi="Arial" w:cs="Arial"/>
+                <w:sz w:val="22"/>
+              </w:rPr>
+              <w:t>, back-</w:t>
+            </w:r>
+            <w:proofErr w:type="spellStart"/>
+            <w:r>
+              <w:rPr>
+                <w:rFonts w:ascii="Arial" w:eastAsia="Arial" w:hAnsi="Arial" w:cs="Arial"/>
+                <w:sz w:val="22"/>
+              </w:rPr>
+              <w:t>end</w:t>
+            </w:r>
+            <w:proofErr w:type="spellEnd"/>
+            <w:r>
+              <w:rPr>
+                <w:rFonts w:ascii="Arial" w:eastAsia="Arial" w:hAnsi="Arial" w:cs="Arial"/>
+                <w:sz w:val="22"/>
+              </w:rPr>
+              <w:t xml:space="preserve"> y base de datos probados y corregidos.</w:t>
             </w:r>
             <w:r>
               <w:rPr>
@@ -3274,6 +3495,7 @@
                 <w:color w:val="auto"/>
                 <w:sz w:val="22"/>
               </w:rPr>
+              <w:lastRenderedPageBreak/>
               <w:t>Lecciones aprendidas</w:t>
             </w:r>
           </w:p>
@@ -3357,7 +3579,6 @@
                 <w:color w:val="auto"/>
                 <w:sz w:val="22"/>
               </w:rPr>
-              <w:lastRenderedPageBreak/>
               <w:t>Documento de arquitectura</w:t>
             </w:r>
           </w:p>
@@ -3380,7 +3601,7 @@
                 <w:color w:val="auto"/>
                 <w:sz w:val="22"/>
               </w:rPr>
-              <w:t>Diagrama de secuencia</w:t>
+              <w:t>Diagrama de estados</w:t>
             </w:r>
           </w:p>
           <w:p>
@@ -3402,7 +3623,7 @@
                 <w:color w:val="auto"/>
                 <w:sz w:val="22"/>
               </w:rPr>
-              <w:t>Documento de alcance</w:t>
+              <w:t>Diagrama de secuencia</w:t>
             </w:r>
           </w:p>
           <w:p>
@@ -3424,8 +3645,40 @@
                 <w:color w:val="auto"/>
                 <w:sz w:val="22"/>
               </w:rPr>
-              <w:t>Maqueta del front-end</w:t>
-            </w:r>
+              <w:t>Documento de alcance</w:t>
+            </w:r>
+          </w:p>
+          <w:p>
+            <w:pPr>
+              <w:numPr>
+                <w:ilvl w:val="0"/>
+                <w:numId w:val="1"/>
+              </w:numPr>
+              <w:ind w:firstLine="360"/>
+              <w:rPr>
+                <w:rFonts w:ascii="Arial" w:eastAsia="Arial" w:hAnsi="Arial" w:cs="Arial"/>
+                <w:color w:val="auto"/>
+                <w:sz w:val="22"/>
+              </w:rPr>
+            </w:pPr>
+            <w:r>
+              <w:rPr>
+                <w:rFonts w:ascii="Arial" w:eastAsia="Arial" w:hAnsi="Arial" w:cs="Arial"/>
+                <w:color w:val="auto"/>
+                <w:sz w:val="22"/>
+              </w:rPr>
+              <w:t xml:space="preserve">Maqueta del </w:t>
+            </w:r>
+            <w:proofErr w:type="spellStart"/>
+            <w:r>
+              <w:rPr>
+                <w:rFonts w:ascii="Arial" w:eastAsia="Arial" w:hAnsi="Arial" w:cs="Arial"/>
+                <w:color w:val="auto"/>
+                <w:sz w:val="22"/>
+              </w:rPr>
+              <w:t>front-end</w:t>
+            </w:r>
+            <w:proofErr w:type="spellEnd"/>
           </w:p>
           <w:p>
             <w:pPr>
@@ -3744,12 +3997,21 @@
                 <w:sz w:val="22"/>
               </w:rPr>
             </w:pPr>
-            <w:r>
-              <w:rPr>
-                <w:rFonts w:ascii="Arial" w:eastAsia="Arial" w:hAnsi="Arial" w:cs="Arial"/>
-                <w:sz w:val="22"/>
-              </w:rPr>
-              <w:t>Tester: encargado de realizar las pruebas.</w:t>
+            <w:proofErr w:type="spellStart"/>
+            <w:r>
+              <w:rPr>
+                <w:rFonts w:ascii="Arial" w:eastAsia="Arial" w:hAnsi="Arial" w:cs="Arial"/>
+                <w:sz w:val="22"/>
+              </w:rPr>
+              <w:t>Tester</w:t>
+            </w:r>
+            <w:proofErr w:type="spellEnd"/>
+            <w:r>
+              <w:rPr>
+                <w:rFonts w:ascii="Arial" w:eastAsia="Arial" w:hAnsi="Arial" w:cs="Arial"/>
+                <w:sz w:val="22"/>
+              </w:rPr>
+              <w:t>: encargado de realizar las pruebas.</w:t>
             </w:r>
           </w:p>
           <w:p>
@@ -3968,7 +4230,23 @@
                 <w:rFonts w:ascii="Arial" w:eastAsia="Arial" w:hAnsi="Arial" w:cs="Arial"/>
                 <w:sz w:val="22"/>
               </w:rPr>
-              <w:t>La comunicación del Project Manager hacia los integrantes del proyecto deberá ser constante, para poder tener un feedback de las tareas realizadas por cada uno de ellos, y no tener mayores variaciones en el calendario planteado en el análisis inicial.</w:t>
+              <w:t xml:space="preserve">La comunicación del Project Manager hacia los integrantes del proyecto deberá ser constante, para poder tener un </w:t>
+            </w:r>
+            <w:proofErr w:type="spellStart"/>
+            <w:r>
+              <w:rPr>
+                <w:rFonts w:ascii="Arial" w:eastAsia="Arial" w:hAnsi="Arial" w:cs="Arial"/>
+                <w:sz w:val="22"/>
+              </w:rPr>
+              <w:t>feedback</w:t>
+            </w:r>
+            <w:proofErr w:type="spellEnd"/>
+            <w:r>
+              <w:rPr>
+                <w:rFonts w:ascii="Arial" w:eastAsia="Arial" w:hAnsi="Arial" w:cs="Arial"/>
+                <w:sz w:val="22"/>
+              </w:rPr>
+              <w:t xml:space="preserve"> de las tareas realizadas por cada uno de ellos, y no tener mayores variaciones en el calendario planteado en el análisis inicial.</w:t>
             </w:r>
           </w:p>
           <w:p>
@@ -4087,7 +4365,23 @@
                 <w:sz w:val="22"/>
               </w:rPr>
               <w:br/>
-              <w:t>El proyecto se llevará a cabo en una modalidad iterativa basada en 4 iteraciones incrementales. De esta forma, el sistema se desarrollará poco a poco y se obtendrá un feedback continuo por parte de los usuarios.</w:t>
+              <w:t xml:space="preserve">El proyecto se llevará a cabo en una modalidad iterativa basada en 4 iteraciones incrementales. De esta forma, el sistema se desarrollará poco a poco y se obtendrá un </w:t>
+            </w:r>
+            <w:proofErr w:type="spellStart"/>
+            <w:r>
+              <w:rPr>
+                <w:rFonts w:ascii="Arial" w:eastAsia="Arial" w:hAnsi="Arial" w:cs="Arial"/>
+                <w:sz w:val="22"/>
+              </w:rPr>
+              <w:t>feedback</w:t>
+            </w:r>
+            <w:proofErr w:type="spellEnd"/>
+            <w:r>
+              <w:rPr>
+                <w:rFonts w:ascii="Arial" w:eastAsia="Arial" w:hAnsi="Arial" w:cs="Arial"/>
+                <w:sz w:val="22"/>
+              </w:rPr>
+              <w:t xml:space="preserve"> continuo por parte de los usuarios.</w:t>
             </w:r>
           </w:p>
           <w:p>
@@ -4129,7 +4423,39 @@
                 <w:rFonts w:ascii="Arial" w:eastAsia="Arial" w:hAnsi="Arial" w:cs="Arial"/>
                 <w:sz w:val="22"/>
               </w:rPr>
-              <w:t>Análisis, diseño, desarrollo y pruebas de la interfaz de usuario de la aplicación (front end) sin conexión a la base ni al servidor web, solo navegación por el mismo.</w:t>
+              <w:t>Análisis, diseño, desarrollo y pruebas de la interfaz de usuario de la aplicación (</w:t>
+            </w:r>
+            <w:proofErr w:type="spellStart"/>
+            <w:r>
+              <w:rPr>
+                <w:rFonts w:ascii="Arial" w:eastAsia="Arial" w:hAnsi="Arial" w:cs="Arial"/>
+                <w:sz w:val="22"/>
+              </w:rPr>
+              <w:t>front</w:t>
+            </w:r>
+            <w:proofErr w:type="spellEnd"/>
+            <w:r>
+              <w:rPr>
+                <w:rFonts w:ascii="Arial" w:eastAsia="Arial" w:hAnsi="Arial" w:cs="Arial"/>
+                <w:sz w:val="22"/>
+              </w:rPr>
+              <w:t xml:space="preserve"> </w:t>
+            </w:r>
+            <w:proofErr w:type="spellStart"/>
+            <w:r>
+              <w:rPr>
+                <w:rFonts w:ascii="Arial" w:eastAsia="Arial" w:hAnsi="Arial" w:cs="Arial"/>
+                <w:sz w:val="22"/>
+              </w:rPr>
+              <w:t>end</w:t>
+            </w:r>
+            <w:proofErr w:type="spellEnd"/>
+            <w:r>
+              <w:rPr>
+                <w:rFonts w:ascii="Arial" w:eastAsia="Arial" w:hAnsi="Arial" w:cs="Arial"/>
+                <w:sz w:val="22"/>
+              </w:rPr>
+              <w:t>) sin conexión a la base ni al servidor web, solo navegación por el mismo.</w:t>
             </w:r>
           </w:p>
           <w:p>
@@ -4175,7 +4501,23 @@
                 <w:rFonts w:ascii="Arial" w:eastAsia="Arial" w:hAnsi="Arial" w:cs="Arial"/>
                 <w:sz w:val="22"/>
               </w:rPr>
-              <w:t>Análisis, diseño, desarrollo y pruebas de la lógica de la aplicación (back-end) e integración con la interfaz.</w:t>
+              <w:t>Análisis, diseño, desarrollo y pruebas de la lógica de la aplicación (back-</w:t>
+            </w:r>
+            <w:proofErr w:type="spellStart"/>
+            <w:r>
+              <w:rPr>
+                <w:rFonts w:ascii="Arial" w:eastAsia="Arial" w:hAnsi="Arial" w:cs="Arial"/>
+                <w:sz w:val="22"/>
+              </w:rPr>
+              <w:t>end</w:t>
+            </w:r>
+            <w:proofErr w:type="spellEnd"/>
+            <w:r>
+              <w:rPr>
+                <w:rFonts w:ascii="Arial" w:eastAsia="Arial" w:hAnsi="Arial" w:cs="Arial"/>
+                <w:sz w:val="22"/>
+              </w:rPr>
+              <w:t>) e integración con la interfaz.</w:t>
             </w:r>
           </w:p>
           <w:p>
@@ -4206,7 +4548,39 @@
                 <w:rFonts w:ascii="Arial" w:eastAsia="Arial" w:hAnsi="Arial" w:cs="Arial"/>
                 <w:sz w:val="22"/>
               </w:rPr>
-              <w:t xml:space="preserve"> front-end funcionando con back-end.</w:t>
+              <w:t xml:space="preserve"> </w:t>
+            </w:r>
+            <w:proofErr w:type="spellStart"/>
+            <w:r>
+              <w:rPr>
+                <w:rFonts w:ascii="Arial" w:eastAsia="Arial" w:hAnsi="Arial" w:cs="Arial"/>
+                <w:sz w:val="22"/>
+              </w:rPr>
+              <w:t>front-end</w:t>
+            </w:r>
+            <w:proofErr w:type="spellEnd"/>
+            <w:r>
+              <w:rPr>
+                <w:rFonts w:ascii="Arial" w:eastAsia="Arial" w:hAnsi="Arial" w:cs="Arial"/>
+                <w:sz w:val="22"/>
+              </w:rPr>
+              <w:t xml:space="preserve"> funcionando con back-</w:t>
+            </w:r>
+            <w:proofErr w:type="spellStart"/>
+            <w:r>
+              <w:rPr>
+                <w:rFonts w:ascii="Arial" w:eastAsia="Arial" w:hAnsi="Arial" w:cs="Arial"/>
+                <w:sz w:val="22"/>
+              </w:rPr>
+              <w:t>end</w:t>
+            </w:r>
+            <w:proofErr w:type="spellEnd"/>
+            <w:r>
+              <w:rPr>
+                <w:rFonts w:ascii="Arial" w:eastAsia="Arial" w:hAnsi="Arial" w:cs="Arial"/>
+                <w:sz w:val="22"/>
+              </w:rPr>
+              <w:t>.</w:t>
             </w:r>
             <w:r>
               <w:rPr>
@@ -4656,7 +5030,23 @@
                 <w:rFonts w:ascii="Arial" w:eastAsia="Arial" w:hAnsi="Arial" w:cs="Arial"/>
                 <w:sz w:val="22"/>
               </w:rPr>
-              <w:t>Se asume que el entorno de producción utilizará MySQL como motor de la base de datos.</w:t>
+              <w:t xml:space="preserve">Se asume que el entorno de producción utilizará </w:t>
+            </w:r>
+            <w:proofErr w:type="spellStart"/>
+            <w:r>
+              <w:rPr>
+                <w:rFonts w:ascii="Arial" w:eastAsia="Arial" w:hAnsi="Arial" w:cs="Arial"/>
+                <w:sz w:val="22"/>
+              </w:rPr>
+              <w:t>MySQL</w:t>
+            </w:r>
+            <w:proofErr w:type="spellEnd"/>
+            <w:r>
+              <w:rPr>
+                <w:rFonts w:ascii="Arial" w:eastAsia="Arial" w:hAnsi="Arial" w:cs="Arial"/>
+                <w:sz w:val="22"/>
+              </w:rPr>
+              <w:t xml:space="preserve"> como motor de la base de datos.</w:t>
             </w:r>
           </w:p>
           <w:p/>
@@ -4842,7 +5232,23 @@
           <w:rFonts w:ascii="Arial" w:eastAsia="Arial" w:hAnsi="Arial" w:cs="Arial"/>
           <w:sz w:val="22"/>
         </w:rPr>
-        <w:t>Fecha:_________________</w:t>
+        <w:t>Fecha</w:t>
+      </w:r>
+      <w:proofErr w:type="gramStart"/>
+      <w:r>
+        <w:rPr>
+          <w:rFonts w:ascii="Arial" w:eastAsia="Arial" w:hAnsi="Arial" w:cs="Arial"/>
+          <w:sz w:val="22"/>
+        </w:rPr>
+        <w:t>:_</w:t>
+      </w:r>
+      <w:proofErr w:type="gramEnd"/>
+      <w:r>
+        <w:rPr>
+          <w:rFonts w:ascii="Arial" w:eastAsia="Arial" w:hAnsi="Arial" w:cs="Arial"/>
+          <w:sz w:val="22"/>
+        </w:rPr>
+        <w:t>________________</w:t>
       </w:r>
       <w:r>
         <w:rPr>
@@ -4912,7 +5318,23 @@
           <w:rFonts w:ascii="Arial" w:eastAsia="Arial" w:hAnsi="Arial" w:cs="Arial"/>
           <w:sz w:val="22"/>
         </w:rPr>
-        <w:t>Fecha:_________________</w:t>
+        <w:t>Fecha</w:t>
+      </w:r>
+      <w:proofErr w:type="gramStart"/>
+      <w:r>
+        <w:rPr>
+          <w:rFonts w:ascii="Arial" w:eastAsia="Arial" w:hAnsi="Arial" w:cs="Arial"/>
+          <w:sz w:val="22"/>
+        </w:rPr>
+        <w:t>:_</w:t>
+      </w:r>
+      <w:proofErr w:type="gramEnd"/>
+      <w:r>
+        <w:rPr>
+          <w:rFonts w:ascii="Arial" w:eastAsia="Arial" w:hAnsi="Arial" w:cs="Arial"/>
+          <w:sz w:val="22"/>
+        </w:rPr>
+        <w:t>________________</w:t>
       </w:r>
       <w:r>
         <w:rPr>
@@ -4920,8 +5342,17 @@
           <w:sz w:val="22"/>
         </w:rPr>
         <w:br/>
-        <w:t xml:space="preserve">              Controller</w:t>
+        <w:t xml:space="preserve">              </w:t>
       </w:r>
+      <w:proofErr w:type="spellStart"/>
+      <w:r>
+        <w:rPr>
+          <w:rFonts w:ascii="Arial" w:eastAsia="Arial" w:hAnsi="Arial" w:cs="Arial"/>
+          <w:sz w:val="22"/>
+        </w:rPr>
+        <w:t>Controller</w:t>
+      </w:r>
+      <w:proofErr w:type="spellEnd"/>
     </w:p>
     <w:sectPr>
       <w:headerReference w:type="default" r:id="rId7"/>
@@ -4938,7 +5369,7 @@
 </file>
 
 <file path=word/endnotes.xml><?xml version="1.0" encoding="utf-8"?>
-<w:endnotes xmlns:wpc="http://schemas.microsoft.com/office/word/2010/wordprocessingCanvas" xmlns:mc="http://schemas.openxmlformats.org/markup-compatibility/2006" xmlns:o="urn:schemas-microsoft-com:office:office" xmlns:r="http://schemas.openxmlformats.org/officeDocument/2006/relationships" xmlns:m="http://schemas.openxmlformats.org/officeDocument/2006/math" xmlns:v="urn:schemas-microsoft-com:vml" xmlns:wp14="http://schemas.microsoft.com/office/word/2010/wordprocessingDrawing" xmlns:wp="http://schemas.openxmlformats.org/drawingml/2006/wordprocessingDrawing" xmlns:w10="urn:schemas-microsoft-com:office:word" xmlns:w="http://schemas.openxmlformats.org/wordprocessingml/2006/main" xmlns:w14="http://schemas.microsoft.com/office/word/2010/wordml" xmlns:w15="http://schemas.microsoft.com/office/word/2012/wordml" xmlns:wpg="http://schemas.microsoft.com/office/word/2010/wordprocessingGroup" xmlns:wpi="http://schemas.microsoft.com/office/word/2010/wordprocessingInk" xmlns:wne="http://schemas.microsoft.com/office/word/2006/wordml" xmlns:wps="http://schemas.microsoft.com/office/word/2010/wordprocessingShape" mc:Ignorable="w14 w15 wp14">
+<w:endnotes xmlns:ve="http://schemas.openxmlformats.org/markup-compatibility/2006" xmlns:o="urn:schemas-microsoft-com:office:office" xmlns:r="http://schemas.openxmlformats.org/officeDocument/2006/relationships" xmlns:m="http://schemas.openxmlformats.org/officeDocument/2006/math" xmlns:v="urn:schemas-microsoft-com:vml" xmlns:wp="http://schemas.openxmlformats.org/drawingml/2006/wordprocessingDrawing" xmlns:w10="urn:schemas-microsoft-com:office:word" xmlns:w="http://schemas.openxmlformats.org/wordprocessingml/2006/main" xmlns:wne="http://schemas.microsoft.com/office/word/2006/wordml">
   <w:endnote w:type="separator" w:id="-1">
     <w:p>
       <w:r>
@@ -4957,7 +5388,7 @@
 </file>
 
 <file path=word/footer1.xml><?xml version="1.0" encoding="utf-8"?>
-<w:ftr xmlns:wpc="http://schemas.microsoft.com/office/word/2010/wordprocessingCanvas" xmlns:mc="http://schemas.openxmlformats.org/markup-compatibility/2006" xmlns:o="urn:schemas-microsoft-com:office:office" xmlns:r="http://schemas.openxmlformats.org/officeDocument/2006/relationships" xmlns:m="http://schemas.openxmlformats.org/officeDocument/2006/math" xmlns:v="urn:schemas-microsoft-com:vml" xmlns:wp14="http://schemas.microsoft.com/office/word/2010/wordprocessingDrawing" xmlns:wp="http://schemas.openxmlformats.org/drawingml/2006/wordprocessingDrawing" xmlns:w10="urn:schemas-microsoft-com:office:word" xmlns:w="http://schemas.openxmlformats.org/wordprocessingml/2006/main" xmlns:w14="http://schemas.microsoft.com/office/word/2010/wordml" xmlns:w15="http://schemas.microsoft.com/office/word/2012/wordml" xmlns:wpg="http://schemas.microsoft.com/office/word/2010/wordprocessingGroup" xmlns:wpi="http://schemas.microsoft.com/office/word/2010/wordprocessingInk" xmlns:wne="http://schemas.microsoft.com/office/word/2006/wordml" xmlns:wps="http://schemas.microsoft.com/office/word/2010/wordprocessingShape" mc:Ignorable="w14 w15 wp14">
+<w:ftr xmlns:ve="http://schemas.openxmlformats.org/markup-compatibility/2006" xmlns:o="urn:schemas-microsoft-com:office:office" xmlns:r="http://schemas.openxmlformats.org/officeDocument/2006/relationships" xmlns:m="http://schemas.openxmlformats.org/officeDocument/2006/math" xmlns:v="urn:schemas-microsoft-com:vml" xmlns:wp="http://schemas.openxmlformats.org/drawingml/2006/wordprocessingDrawing" xmlns:w10="urn:schemas-microsoft-com:office:word" xmlns:w="http://schemas.openxmlformats.org/wordprocessingml/2006/main" xmlns:wne="http://schemas.microsoft.com/office/word/2006/wordml">
   <w:p>
     <w:pPr>
       <w:tabs>
@@ -4990,7 +5421,7 @@
       <w:rPr>
         <w:noProof/>
       </w:rPr>
-      <w:t>3</w:t>
+      <w:t>5</w:t>
     </w:r>
     <w:r>
       <w:fldChar w:fldCharType="end"/>
@@ -5027,7 +5458,7 @@
 </file>
 
 <file path=word/footnotes.xml><?xml version="1.0" encoding="utf-8"?>
-<w:footnotes xmlns:wpc="http://schemas.microsoft.com/office/word/2010/wordprocessingCanvas" xmlns:mc="http://schemas.openxmlformats.org/markup-compatibility/2006" xmlns:o="urn:schemas-microsoft-com:office:office" xmlns:r="http://schemas.openxmlformats.org/officeDocument/2006/relationships" xmlns:m="http://schemas.openxmlformats.org/officeDocument/2006/math" xmlns:v="urn:schemas-microsoft-com:vml" xmlns:wp14="http://schemas.microsoft.com/office/word/2010/wordprocessingDrawing" xmlns:wp="http://schemas.openxmlformats.org/drawingml/2006/wordprocessingDrawing" xmlns:w10="urn:schemas-microsoft-com:office:word" xmlns:w="http://schemas.openxmlformats.org/wordprocessingml/2006/main" xmlns:w14="http://schemas.microsoft.com/office/word/2010/wordml" xmlns:w15="http://schemas.microsoft.com/office/word/2012/wordml" xmlns:wpg="http://schemas.microsoft.com/office/word/2010/wordprocessingGroup" xmlns:wpi="http://schemas.microsoft.com/office/word/2010/wordprocessingInk" xmlns:wne="http://schemas.microsoft.com/office/word/2006/wordml" xmlns:wps="http://schemas.microsoft.com/office/word/2010/wordprocessingShape" mc:Ignorable="w14 w15 wp14">
+<w:footnotes xmlns:ve="http://schemas.openxmlformats.org/markup-compatibility/2006" xmlns:o="urn:schemas-microsoft-com:office:office" xmlns:r="http://schemas.openxmlformats.org/officeDocument/2006/relationships" xmlns:m="http://schemas.openxmlformats.org/officeDocument/2006/math" xmlns:v="urn:schemas-microsoft-com:vml" xmlns:wp="http://schemas.openxmlformats.org/drawingml/2006/wordprocessingDrawing" xmlns:w10="urn:schemas-microsoft-com:office:word" xmlns:w="http://schemas.openxmlformats.org/wordprocessingml/2006/main" xmlns:wne="http://schemas.microsoft.com/office/word/2006/wordml">
   <w:footnote w:type="separator" w:id="-1">
     <w:p>
       <w:r>
@@ -5046,7 +5477,7 @@
 </file>
 
 <file path=word/header1.xml><?xml version="1.0" encoding="utf-8"?>
-<w:hdr xmlns:wpc="http://schemas.microsoft.com/office/word/2010/wordprocessingCanvas" xmlns:mc="http://schemas.openxmlformats.org/markup-compatibility/2006" xmlns:o="urn:schemas-microsoft-com:office:office" xmlns:r="http://schemas.openxmlformats.org/officeDocument/2006/relationships" xmlns:m="http://schemas.openxmlformats.org/officeDocument/2006/math" xmlns:v="urn:schemas-microsoft-com:vml" xmlns:wp14="http://schemas.microsoft.com/office/word/2010/wordprocessingDrawing" xmlns:wp="http://schemas.openxmlformats.org/drawingml/2006/wordprocessingDrawing" xmlns:w10="urn:schemas-microsoft-com:office:word" xmlns:w="http://schemas.openxmlformats.org/wordprocessingml/2006/main" xmlns:w14="http://schemas.microsoft.com/office/word/2010/wordml" xmlns:w15="http://schemas.microsoft.com/office/word/2012/wordml" xmlns:wpg="http://schemas.microsoft.com/office/word/2010/wordprocessingGroup" xmlns:wpi="http://schemas.microsoft.com/office/word/2010/wordprocessingInk" xmlns:wne="http://schemas.microsoft.com/office/word/2006/wordml" xmlns:wps="http://schemas.microsoft.com/office/word/2010/wordprocessingShape" mc:Ignorable="w14 w15 wp14">
+<w:hdr xmlns:ve="http://schemas.openxmlformats.org/markup-compatibility/2006" xmlns:o="urn:schemas-microsoft-com:office:office" xmlns:r="http://schemas.openxmlformats.org/officeDocument/2006/relationships" xmlns:m="http://schemas.openxmlformats.org/officeDocument/2006/math" xmlns:v="urn:schemas-microsoft-com:vml" xmlns:wp="http://schemas.openxmlformats.org/drawingml/2006/wordprocessingDrawing" xmlns:w10="urn:schemas-microsoft-com:office:word" xmlns:w="http://schemas.openxmlformats.org/wordprocessingml/2006/main" xmlns:wne="http://schemas.microsoft.com/office/word/2006/wordml">
   <w:p>
     <w:pPr>
       <w:widowControl w:val="0"/>
@@ -5071,7 +5502,7 @@
         <w:bottom w:w="100" w:type="dxa"/>
         <w:right w:w="100" w:type="dxa"/>
       </w:tblCellMar>
-      <w:tblLook w:val="0600" w:firstRow="0" w:lastRow="0" w:firstColumn="0" w:lastColumn="0" w:noHBand="1" w:noVBand="1"/>
+      <w:tblLook w:val="0600"/>
     </w:tblPr>
     <w:tblGrid>
       <w:gridCol w:w="2235"/>
@@ -5106,10 +5537,9 @@
           <w:r>
             <w:rPr>
               <w:noProof/>
-              <w:lang w:val="en-US" w:eastAsia="en-US"/>
             </w:rPr>
             <w:drawing>
-              <wp:inline distT="114300" distB="114300" distL="114300" distR="114300" wp14:anchorId="7FA1A414" wp14:editId="77209E68">
+              <wp:inline distT="114300" distB="114300" distL="114300" distR="114300">
                 <wp:extent cx="1276350" cy="1092200"/>
                 <wp:effectExtent l="0" t="0" r="0" b="0"/>
                 <wp:docPr id="1" name="image01.jpg" descr="frba2011.jpg"/>
@@ -5175,13 +5605,23 @@
             <w:widowControl w:val="0"/>
             <w:jc w:val="center"/>
           </w:pPr>
+          <w:proofErr w:type="spellStart"/>
           <w:r>
             <w:rPr>
               <w:rFonts w:ascii="Arial" w:eastAsia="Arial" w:hAnsi="Arial" w:cs="Arial"/>
               <w:b/>
               <w:sz w:val="20"/>
             </w:rPr>
-            <w:t>AsociateYa S.A.</w:t>
+            <w:t>AsociateYa</w:t>
+          </w:r>
+          <w:proofErr w:type="spellEnd"/>
+          <w:r>
+            <w:rPr>
+              <w:rFonts w:ascii="Arial" w:eastAsia="Arial" w:hAnsi="Arial" w:cs="Arial"/>
+              <w:b/>
+              <w:sz w:val="20"/>
+            </w:rPr>
+            <w:t xml:space="preserve"> S.A.</w:t>
           </w:r>
         </w:p>
       </w:tc>
@@ -5208,13 +5648,13 @@
           </w:pPr>
           <w:r>
             <w:object w:dxaOrig="765" w:dyaOrig="748">
-              <v:shape id="ole_rId2" o:spid="_x0000_i1025" style="width:67.4pt;height:65.85pt" coordsize="" o:spt="100" adj="0,,0" path="" stroked="f">
+              <v:shape id="ole_rId2" o:spid="_x0000_i1025" style="width:67.5pt;height:66pt" coordsize="" o:spt="100" adj="0,,0" path="" stroked="f">
                 <v:stroke joinstyle="miter"/>
                 <v:imagedata r:id="rId2" o:title=""/>
                 <v:formulas/>
                 <v:path o:connecttype="segments"/>
               </v:shape>
-              <o:OLEObject Type="Embed" ProgID="PBrush" ShapeID="ole_rId2" DrawAspect="Content" ObjectID="_1507801768" r:id="rId3"/>
+              <o:OLEObject Type="Embed" ProgID="PBrush" ShapeID="ole_rId2" DrawAspect="Content" ObjectID="_1507878846" r:id="rId3"/>
             </w:object>
           </w:r>
         </w:p>
@@ -5467,8 +5907,8 @@
 </file>
 
 <file path=word/numbering.xml><?xml version="1.0" encoding="utf-8"?>
-<w:numbering xmlns:wpc="http://schemas.microsoft.com/office/word/2010/wordprocessingCanvas" xmlns:mc="http://schemas.openxmlformats.org/markup-compatibility/2006" xmlns:o="urn:schemas-microsoft-com:office:office" xmlns:r="http://schemas.openxmlformats.org/officeDocument/2006/relationships" xmlns:m="http://schemas.openxmlformats.org/officeDocument/2006/math" xmlns:v="urn:schemas-microsoft-com:vml" xmlns:wp14="http://schemas.microsoft.com/office/word/2010/wordprocessingDrawing" xmlns:wp="http://schemas.openxmlformats.org/drawingml/2006/wordprocessingDrawing" xmlns:w10="urn:schemas-microsoft-com:office:word" xmlns:w="http://schemas.openxmlformats.org/wordprocessingml/2006/main" xmlns:w14="http://schemas.microsoft.com/office/word/2010/wordml" xmlns:w15="http://schemas.microsoft.com/office/word/2012/wordml" xmlns:wpg="http://schemas.microsoft.com/office/word/2010/wordprocessingGroup" xmlns:wpi="http://schemas.microsoft.com/office/word/2010/wordprocessingInk" xmlns:wne="http://schemas.microsoft.com/office/word/2006/wordml" xmlns:wps="http://schemas.microsoft.com/office/word/2010/wordprocessingShape" mc:Ignorable="w14 w15 wp14">
-  <w:abstractNum w:abstractNumId="0" w15:restartNumberingAfterBreak="0">
+<w:numbering xmlns:ve="http://schemas.openxmlformats.org/markup-compatibility/2006" xmlns:o="urn:schemas-microsoft-com:office:office" xmlns:r="http://schemas.openxmlformats.org/officeDocument/2006/relationships" xmlns:m="http://schemas.openxmlformats.org/officeDocument/2006/math" xmlns:v="urn:schemas-microsoft-com:vml" xmlns:wp="http://schemas.openxmlformats.org/drawingml/2006/wordprocessingDrawing" xmlns:w10="urn:schemas-microsoft-com:office:word" xmlns:w="http://schemas.openxmlformats.org/wordprocessingml/2006/main" xmlns:wne="http://schemas.microsoft.com/office/word/2006/wordml">
+  <w:abstractNum w:abstractNumId="0">
     <w:nsid w:val="0D3D0CF6"/>
     <w:multiLevelType w:val="multilevel"/>
     <w:tmpl w:val="EBEA3550"/>
@@ -5611,7 +6051,7 @@
       </w:rPr>
     </w:lvl>
   </w:abstractNum>
-  <w:abstractNum w:abstractNumId="1" w15:restartNumberingAfterBreak="0">
+  <w:abstractNum w:abstractNumId="1">
     <w:nsid w:val="323F4AAE"/>
     <w:multiLevelType w:val="multilevel"/>
     <w:tmpl w:val="7D045EAE"/>
@@ -5757,7 +6197,7 @@
       </w:rPr>
     </w:lvl>
   </w:abstractNum>
-  <w:abstractNum w:abstractNumId="2" w15:restartNumberingAfterBreak="0">
+  <w:abstractNum w:abstractNumId="2">
     <w:nsid w:val="42DD4921"/>
     <w:multiLevelType w:val="multilevel"/>
     <w:tmpl w:val="5CD4A14A"/>
@@ -5915,7 +6355,7 @@
       </w:rPr>
     </w:lvl>
   </w:abstractNum>
-  <w:abstractNum w:abstractNumId="3" w15:restartNumberingAfterBreak="0">
+  <w:abstractNum w:abstractNumId="3">
     <w:nsid w:val="4B682B7B"/>
     <w:multiLevelType w:val="multilevel"/>
     <w:tmpl w:val="B00EAB78"/>
@@ -6055,7 +6495,7 @@
       </w:rPr>
     </w:lvl>
   </w:abstractNum>
-  <w:abstractNum w:abstractNumId="4" w15:restartNumberingAfterBreak="0">
+  <w:abstractNum w:abstractNumId="4">
     <w:nsid w:val="53426242"/>
     <w:multiLevelType w:val="multilevel"/>
     <w:tmpl w:val="99DC3876"/>
@@ -6204,7 +6644,7 @@
       </w:rPr>
     </w:lvl>
   </w:abstractNum>
-  <w:abstractNum w:abstractNumId="5" w15:restartNumberingAfterBreak="0">
+  <w:abstractNum w:abstractNumId="5">
     <w:nsid w:val="5B790A05"/>
     <w:multiLevelType w:val="multilevel"/>
     <w:tmpl w:val="213C6492"/>
@@ -6344,7 +6784,7 @@
       </w:rPr>
     </w:lvl>
   </w:abstractNum>
-  <w:abstractNum w:abstractNumId="6" w15:restartNumberingAfterBreak="0">
+  <w:abstractNum w:abstractNumId="6">
     <w:nsid w:val="5E8A1226"/>
     <w:multiLevelType w:val="multilevel"/>
     <w:tmpl w:val="EB246B16"/>
@@ -6466,7 +6906,7 @@
       </w:pPr>
     </w:lvl>
   </w:abstractNum>
-  <w:abstractNum w:abstractNumId="7" w15:restartNumberingAfterBreak="0">
+  <w:abstractNum w:abstractNumId="7">
     <w:nsid w:val="63DD60DC"/>
     <w:multiLevelType w:val="multilevel"/>
     <w:tmpl w:val="2C24EB2C"/>
@@ -6588,7 +7028,7 @@
       </w:rPr>
     </w:lvl>
   </w:abstractNum>
-  <w:abstractNum w:abstractNumId="8" w15:restartNumberingAfterBreak="0">
+  <w:abstractNum w:abstractNumId="8">
     <w:nsid w:val="63F74C62"/>
     <w:multiLevelType w:val="multilevel"/>
     <w:tmpl w:val="1374C7E8"/>
@@ -6734,7 +7174,7 @@
       </w:rPr>
     </w:lvl>
   </w:abstractNum>
-  <w:abstractNum w:abstractNumId="9" w15:restartNumberingAfterBreak="0">
+  <w:abstractNum w:abstractNumId="9">
     <w:nsid w:val="6A59225F"/>
     <w:multiLevelType w:val="multilevel"/>
     <w:tmpl w:val="93A6CBEE"/>
@@ -6851,7 +7291,7 @@
       </w:rPr>
     </w:lvl>
   </w:abstractNum>
-  <w:abstractNum w:abstractNumId="10" w15:restartNumberingAfterBreak="0">
+  <w:abstractNum w:abstractNumId="10">
     <w:nsid w:val="6F056693"/>
     <w:multiLevelType w:val="multilevel"/>
     <w:tmpl w:val="B9465030"/>
@@ -7013,7 +7453,7 @@
 </file>
 
 <file path=word/styles.xml><?xml version="1.0" encoding="utf-8"?>
-<w:styles xmlns:mc="http://schemas.openxmlformats.org/markup-compatibility/2006" xmlns:r="http://schemas.openxmlformats.org/officeDocument/2006/relationships" xmlns:w="http://schemas.openxmlformats.org/wordprocessingml/2006/main" xmlns:w14="http://schemas.microsoft.com/office/word/2010/wordml" xmlns:w15="http://schemas.microsoft.com/office/word/2012/wordml" mc:Ignorable="w14 w15">
+<w:styles xmlns:r="http://schemas.openxmlformats.org/officeDocument/2006/relationships" xmlns:w="http://schemas.openxmlformats.org/wordprocessingml/2006/main">
   <w:docDefaults>
     <w:rPrDefault>
       <w:rPr>
@@ -7024,382 +7464,149 @@
     </w:rPrDefault>
     <w:pPrDefault/>
   </w:docDefaults>
-  <w:latentStyles w:defLockedState="0" w:defUIPriority="99" w:defSemiHidden="0" w:defUnhideWhenUsed="0" w:defQFormat="0" w:count="371">
-    <w:lsdException w:name="Normal" w:uiPriority="0" w:qFormat="1"/>
-    <w:lsdException w:name="heading 1" w:uiPriority="9" w:qFormat="1"/>
-    <w:lsdException w:name="heading 2" w:semiHidden="1" w:uiPriority="9" w:unhideWhenUsed="1" w:qFormat="1"/>
-    <w:lsdException w:name="heading 3" w:semiHidden="1" w:uiPriority="9" w:unhideWhenUsed="1" w:qFormat="1"/>
-    <w:lsdException w:name="heading 4" w:semiHidden="1" w:uiPriority="9" w:unhideWhenUsed="1" w:qFormat="1"/>
-    <w:lsdException w:name="heading 5" w:semiHidden="1" w:uiPriority="9" w:unhideWhenUsed="1" w:qFormat="1"/>
-    <w:lsdException w:name="heading 6" w:semiHidden="1" w:uiPriority="9" w:unhideWhenUsed="1" w:qFormat="1"/>
-    <w:lsdException w:name="heading 7" w:semiHidden="1" w:uiPriority="9" w:unhideWhenUsed="1" w:qFormat="1"/>
-    <w:lsdException w:name="heading 8" w:semiHidden="1" w:uiPriority="9" w:unhideWhenUsed="1" w:qFormat="1"/>
-    <w:lsdException w:name="heading 9" w:semiHidden="1" w:uiPriority="9" w:unhideWhenUsed="1" w:qFormat="1"/>
-    <w:lsdException w:name="index 1" w:semiHidden="1" w:unhideWhenUsed="1"/>
-    <w:lsdException w:name="index 2" w:semiHidden="1" w:unhideWhenUsed="1"/>
-    <w:lsdException w:name="index 3" w:semiHidden="1" w:unhideWhenUsed="1"/>
-    <w:lsdException w:name="index 4" w:semiHidden="1" w:unhideWhenUsed="1"/>
-    <w:lsdException w:name="index 5" w:semiHidden="1" w:unhideWhenUsed="1"/>
-    <w:lsdException w:name="index 6" w:semiHidden="1" w:unhideWhenUsed="1"/>
-    <w:lsdException w:name="index 7" w:semiHidden="1" w:unhideWhenUsed="1"/>
-    <w:lsdException w:name="index 8" w:semiHidden="1" w:unhideWhenUsed="1"/>
-    <w:lsdException w:name="index 9" w:semiHidden="1" w:unhideWhenUsed="1"/>
-    <w:lsdException w:name="toc 1" w:semiHidden="1" w:uiPriority="39" w:unhideWhenUsed="1"/>
-    <w:lsdException w:name="toc 2" w:semiHidden="1" w:uiPriority="39" w:unhideWhenUsed="1"/>
-    <w:lsdException w:name="toc 3" w:semiHidden="1" w:uiPriority="39" w:unhideWhenUsed="1"/>
-    <w:lsdException w:name="toc 4" w:semiHidden="1" w:uiPriority="39" w:unhideWhenUsed="1"/>
-    <w:lsdException w:name="toc 5" w:semiHidden="1" w:uiPriority="39" w:unhideWhenUsed="1"/>
-    <w:lsdException w:name="toc 6" w:semiHidden="1" w:uiPriority="39" w:unhideWhenUsed="1"/>
-    <w:lsdException w:name="toc 7" w:semiHidden="1" w:uiPriority="39" w:unhideWhenUsed="1"/>
-    <w:lsdException w:name="toc 8" w:semiHidden="1" w:uiPriority="39" w:unhideWhenUsed="1"/>
-    <w:lsdException w:name="toc 9" w:semiHidden="1" w:uiPriority="39" w:unhideWhenUsed="1"/>
-    <w:lsdException w:name="Normal Indent" w:semiHidden="1" w:unhideWhenUsed="1"/>
-    <w:lsdException w:name="footnote text" w:semiHidden="1" w:unhideWhenUsed="1"/>
-    <w:lsdException w:name="annotation text" w:semiHidden="1" w:unhideWhenUsed="1"/>
-    <w:lsdException w:name="header" w:semiHidden="1" w:unhideWhenUsed="1"/>
-    <w:lsdException w:name="footer" w:semiHidden="1" w:unhideWhenUsed="1"/>
-    <w:lsdException w:name="index heading" w:semiHidden="1" w:unhideWhenUsed="1"/>
-    <w:lsdException w:name="caption" w:semiHidden="1" w:uiPriority="35" w:unhideWhenUsed="1" w:qFormat="1"/>
-    <w:lsdException w:name="table of figures" w:semiHidden="1" w:unhideWhenUsed="1"/>
-    <w:lsdException w:name="envelope address" w:semiHidden="1" w:unhideWhenUsed="1"/>
-    <w:lsdException w:name="envelope return" w:semiHidden="1" w:unhideWhenUsed="1"/>
-    <w:lsdException w:name="footnote reference" w:semiHidden="1" w:unhideWhenUsed="1"/>
-    <w:lsdException w:name="annotation reference" w:semiHidden="1" w:unhideWhenUsed="1"/>
-    <w:lsdException w:name="line number" w:semiHidden="1" w:unhideWhenUsed="1"/>
-    <w:lsdException w:name="page number" w:semiHidden="1" w:unhideWhenUsed="1"/>
-    <w:lsdException w:name="endnote reference" w:semiHidden="1" w:unhideWhenUsed="1"/>
-    <w:lsdException w:name="endnote text" w:semiHidden="1" w:unhideWhenUsed="1"/>
-    <w:lsdException w:name="table of authorities" w:semiHidden="1" w:unhideWhenUsed="1"/>
-    <w:lsdException w:name="macro" w:semiHidden="1" w:unhideWhenUsed="1"/>
-    <w:lsdException w:name="toa heading" w:semiHidden="1" w:unhideWhenUsed="1"/>
-    <w:lsdException w:name="List" w:semiHidden="1" w:unhideWhenUsed="1"/>
-    <w:lsdException w:name="List Bullet" w:semiHidden="1" w:unhideWhenUsed="1"/>
-    <w:lsdException w:name="List Number" w:semiHidden="1" w:unhideWhenUsed="1"/>
-    <w:lsdException w:name="List 2" w:semiHidden="1" w:unhideWhenUsed="1"/>
-    <w:lsdException w:name="List 3" w:semiHidden="1" w:unhideWhenUsed="1"/>
-    <w:lsdException w:name="List 4" w:semiHidden="1" w:unhideWhenUsed="1"/>
-    <w:lsdException w:name="List 5" w:semiHidden="1" w:unhideWhenUsed="1"/>
-    <w:lsdException w:name="List Bullet 2" w:semiHidden="1" w:unhideWhenUsed="1"/>
-    <w:lsdException w:name="List Bullet 3" w:semiHidden="1" w:unhideWhenUsed="1"/>
-    <w:lsdException w:name="List Bullet 4" w:semiHidden="1" w:unhideWhenUsed="1"/>
-    <w:lsdException w:name="List Bullet 5" w:semiHidden="1" w:unhideWhenUsed="1"/>
-    <w:lsdException w:name="List Number 2" w:semiHidden="1" w:unhideWhenUsed="1"/>
-    <w:lsdException w:name="List Number 3" w:semiHidden="1" w:unhideWhenUsed="1"/>
-    <w:lsdException w:name="List Number 4" w:semiHidden="1" w:unhideWhenUsed="1"/>
-    <w:lsdException w:name="List Number 5" w:semiHidden="1" w:unhideWhenUsed="1"/>
-    <w:lsdException w:name="Title" w:uiPriority="10" w:qFormat="1"/>
-    <w:lsdException w:name="Closing" w:semiHidden="1" w:unhideWhenUsed="1"/>
-    <w:lsdException w:name="Signature" w:semiHidden="1" w:unhideWhenUsed="1"/>
-    <w:lsdException w:name="Default Paragraph Font" w:semiHidden="1" w:uiPriority="1" w:unhideWhenUsed="1"/>
-    <w:lsdException w:name="Body Text" w:semiHidden="1" w:unhideWhenUsed="1"/>
-    <w:lsdException w:name="Body Text Indent" w:semiHidden="1" w:unhideWhenUsed="1"/>
-    <w:lsdException w:name="List Continue" w:semiHidden="1" w:unhideWhenUsed="1"/>
-    <w:lsdException w:name="List Continue 2" w:semiHidden="1" w:unhideWhenUsed="1"/>
-    <w:lsdException w:name="List Continue 3" w:semiHidden="1" w:unhideWhenUsed="1"/>
-    <w:lsdException w:name="List Continue 4" w:semiHidden="1" w:unhideWhenUsed="1"/>
-    <w:lsdException w:name="List Continue 5" w:semiHidden="1" w:unhideWhenUsed="1"/>
-    <w:lsdException w:name="Message Header" w:semiHidden="1" w:unhideWhenUsed="1"/>
-    <w:lsdException w:name="Subtitle" w:uiPriority="11" w:qFormat="1"/>
-    <w:lsdException w:name="Salutation" w:semiHidden="1" w:unhideWhenUsed="1"/>
-    <w:lsdException w:name="Date" w:semiHidden="1" w:unhideWhenUsed="1"/>
-    <w:lsdException w:name="Body Text First Indent" w:semiHidden="1" w:unhideWhenUsed="1"/>
-    <w:lsdException w:name="Body Text First Indent 2" w:semiHidden="1" w:unhideWhenUsed="1"/>
-    <w:lsdException w:name="Note Heading" w:semiHidden="1" w:unhideWhenUsed="1"/>
-    <w:lsdException w:name="Body Text 2" w:semiHidden="1" w:unhideWhenUsed="1"/>
-    <w:lsdException w:name="Body Text 3" w:semiHidden="1" w:unhideWhenUsed="1"/>
-    <w:lsdException w:name="Body Text Indent 2" w:semiHidden="1" w:unhideWhenUsed="1"/>
-    <w:lsdException w:name="Body Text Indent 3" w:semiHidden="1" w:unhideWhenUsed="1"/>
-    <w:lsdException w:name="Block Text" w:semiHidden="1" w:unhideWhenUsed="1"/>
-    <w:lsdException w:name="Hyperlink" w:semiHidden="1" w:unhideWhenUsed="1"/>
-    <w:lsdException w:name="FollowedHyperlink" w:semiHidden="1" w:unhideWhenUsed="1"/>
-    <w:lsdException w:name="Strong" w:uiPriority="22" w:qFormat="1"/>
-    <w:lsdException w:name="Emphasis" w:uiPriority="20" w:qFormat="1"/>
-    <w:lsdException w:name="Document Map" w:semiHidden="1" w:unhideWhenUsed="1"/>
-    <w:lsdException w:name="Plain Text" w:semiHidden="1" w:unhideWhenUsed="1"/>
-    <w:lsdException w:name="E-mail Signature" w:semiHidden="1" w:unhideWhenUsed="1"/>
-    <w:lsdException w:name="HTML Top of Form" w:semiHidden="1" w:unhideWhenUsed="1"/>
-    <w:lsdException w:name="HTML Bottom of Form" w:semiHidden="1" w:unhideWhenUsed="1"/>
-    <w:lsdException w:name="Normal (Web)" w:semiHidden="1" w:unhideWhenUsed="1"/>
-    <w:lsdException w:name="HTML Acronym" w:semiHidden="1" w:unhideWhenUsed="1"/>
-    <w:lsdException w:name="HTML Address" w:semiHidden="1" w:unhideWhenUsed="1"/>
-    <w:lsdException w:name="HTML Cite" w:semiHidden="1" w:unhideWhenUsed="1"/>
-    <w:lsdException w:name="HTML Code" w:semiHidden="1" w:unhideWhenUsed="1"/>
-    <w:lsdException w:name="HTML Definition" w:semiHidden="1" w:unhideWhenUsed="1"/>
-    <w:lsdException w:name="HTML Keyboard" w:semiHidden="1" w:unhideWhenUsed="1"/>
-    <w:lsdException w:name="HTML Preformatted" w:semiHidden="1" w:unhideWhenUsed="1"/>
-    <w:lsdException w:name="HTML Sample" w:semiHidden="1" w:unhideWhenUsed="1"/>
-    <w:lsdException w:name="HTML Typewriter" w:semiHidden="1" w:unhideWhenUsed="1"/>
-    <w:lsdException w:name="HTML Variable" w:semiHidden="1" w:unhideWhenUsed="1"/>
-    <w:lsdException w:name="Normal Table" w:semiHidden="1" w:unhideWhenUsed="1"/>
-    <w:lsdException w:name="annotation subject" w:semiHidden="1" w:unhideWhenUsed="1"/>
-    <w:lsdException w:name="No List" w:semiHidden="1" w:unhideWhenUsed="1"/>
-    <w:lsdException w:name="Outline List 1" w:semiHidden="1" w:unhideWhenUsed="1"/>
-    <w:lsdException w:name="Outline List 2" w:semiHidden="1" w:unhideWhenUsed="1"/>
-    <w:lsdException w:name="Outline List 3" w:semiHidden="1" w:unhideWhenUsed="1"/>
-    <w:lsdException w:name="Table Simple 1" w:semiHidden="1" w:unhideWhenUsed="1"/>
-    <w:lsdException w:name="Table Simple 2" w:semiHidden="1" w:unhideWhenUsed="1"/>
-    <w:lsdException w:name="Table Simple 3" w:semiHidden="1" w:unhideWhenUsed="1"/>
-    <w:lsdException w:name="Table Classic 1" w:semiHidden="1" w:unhideWhenUsed="1"/>
-    <w:lsdException w:name="Table Classic 2" w:semiHidden="1" w:unhideWhenUsed="1"/>
-    <w:lsdException w:name="Table Classic 3" w:semiHidden="1" w:unhideWhenUsed="1"/>
-    <w:lsdException w:name="Table Classic 4" w:semiHidden="1" w:unhideWhenUsed="1"/>
-    <w:lsdException w:name="Table Colorful 1" w:semiHidden="1" w:unhideWhenUsed="1"/>
-    <w:lsdException w:name="Table Colorful 2" w:semiHidden="1" w:unhideWhenUsed="1"/>
-    <w:lsdException w:name="Table Colorful 3" w:semiHidden="1" w:unhideWhenUsed="1"/>
-    <w:lsdException w:name="Table Columns 1" w:semiHidden="1" w:unhideWhenUsed="1"/>
-    <w:lsdException w:name="Table Columns 2" w:semiHidden="1" w:unhideWhenUsed="1"/>
-    <w:lsdException w:name="Table Columns 3" w:semiHidden="1" w:unhideWhenUsed="1"/>
-    <w:lsdException w:name="Table Columns 4" w:semiHidden="1" w:unhideWhenUsed="1"/>
-    <w:lsdException w:name="Table Columns 5" w:semiHidden="1" w:unhideWhenUsed="1"/>
-    <w:lsdException w:name="Table Grid 1" w:semiHidden="1" w:unhideWhenUsed="1"/>
-    <w:lsdException w:name="Table Grid 2" w:semiHidden="1" w:unhideWhenUsed="1"/>
-    <w:lsdException w:name="Table Grid 3" w:semiHidden="1" w:unhideWhenUsed="1"/>
-    <w:lsdException w:name="Table Grid 4" w:semiHidden="1" w:unhideWhenUsed="1"/>
-    <w:lsdException w:name="Table Grid 5" w:semiHidden="1" w:unhideWhenUsed="1"/>
-    <w:lsdException w:name="Table Grid 6" w:semiHidden="1" w:unhideWhenUsed="1"/>
-    <w:lsdException w:name="Table Grid 7" w:semiHidden="1" w:unhideWhenUsed="1"/>
-    <w:lsdException w:name="Table Grid 8" w:semiHidden="1" w:unhideWhenUsed="1"/>
-    <w:lsdException w:name="Table List 1" w:semiHidden="1" w:unhideWhenUsed="1"/>
-    <w:lsdException w:name="Table List 2" w:semiHidden="1" w:unhideWhenUsed="1"/>
-    <w:lsdException w:name="Table List 3" w:semiHidden="1" w:unhideWhenUsed="1"/>
-    <w:lsdException w:name="Table List 4" w:semiHidden="1" w:unhideWhenUsed="1"/>
-    <w:lsdException w:name="Table List 5" w:semiHidden="1" w:unhideWhenUsed="1"/>
-    <w:lsdException w:name="Table List 6" w:semiHidden="1" w:unhideWhenUsed="1"/>
-    <w:lsdException w:name="Table List 7" w:semiHidden="1" w:unhideWhenUsed="1"/>
-    <w:lsdException w:name="Table List 8" w:semiHidden="1" w:unhideWhenUsed="1"/>
-    <w:lsdException w:name="Table 3D effects 1" w:semiHidden="1" w:unhideWhenUsed="1"/>
-    <w:lsdException w:name="Table 3D effects 2" w:semiHidden="1" w:unhideWhenUsed="1"/>
-    <w:lsdException w:name="Table 3D effects 3" w:semiHidden="1" w:unhideWhenUsed="1"/>
-    <w:lsdException w:name="Table Contemporary" w:semiHidden="1" w:unhideWhenUsed="1"/>
-    <w:lsdException w:name="Table Elegant" w:semiHidden="1" w:unhideWhenUsed="1"/>
-    <w:lsdException w:name="Table Professional" w:semiHidden="1" w:unhideWhenUsed="1"/>
-    <w:lsdException w:name="Table Subtle 1" w:semiHidden="1" w:unhideWhenUsed="1"/>
-    <w:lsdException w:name="Table Subtle 2" w:semiHidden="1" w:unhideWhenUsed="1"/>
-    <w:lsdException w:name="Table Web 1" w:semiHidden="1" w:unhideWhenUsed="1"/>
-    <w:lsdException w:name="Table Web 2" w:semiHidden="1" w:unhideWhenUsed="1"/>
-    <w:lsdException w:name="Table Web 3" w:semiHidden="1" w:unhideWhenUsed="1"/>
-    <w:lsdException w:name="Balloon Text" w:semiHidden="1" w:unhideWhenUsed="1"/>
-    <w:lsdException w:name="Table Grid" w:uiPriority="39"/>
-    <w:lsdException w:name="Table Theme" w:semiHidden="1" w:unhideWhenUsed="1"/>
-    <w:lsdException w:name="Placeholder Text" w:semiHidden="1"/>
-    <w:lsdException w:name="No Spacing" w:uiPriority="1" w:qFormat="1"/>
-    <w:lsdException w:name="Light Shading" w:uiPriority="60"/>
-    <w:lsdException w:name="Light List" w:uiPriority="61"/>
-    <w:lsdException w:name="Light Grid" w:uiPriority="62"/>
-    <w:lsdException w:name="Medium Shading 1" w:uiPriority="63"/>
-    <w:lsdException w:name="Medium Shading 2" w:uiPriority="64"/>
-    <w:lsdException w:name="Medium List 1" w:uiPriority="65"/>
-    <w:lsdException w:name="Medium List 2" w:uiPriority="66"/>
-    <w:lsdException w:name="Medium Grid 1" w:uiPriority="67"/>
-    <w:lsdException w:name="Medium Grid 2" w:uiPriority="68"/>
-    <w:lsdException w:name="Medium Grid 3" w:uiPriority="69"/>
-    <w:lsdException w:name="Dark List" w:uiPriority="70"/>
-    <w:lsdException w:name="Colorful Shading" w:uiPriority="71"/>
-    <w:lsdException w:name="Colorful List" w:uiPriority="72"/>
-    <w:lsdException w:name="Colorful Grid" w:uiPriority="73"/>
-    <w:lsdException w:name="Light Shading Accent 1" w:uiPriority="60"/>
-    <w:lsdException w:name="Light List Accent 1" w:uiPriority="61"/>
-    <w:lsdException w:name="Light Grid Accent 1" w:uiPriority="62"/>
-    <w:lsdException w:name="Medium Shading 1 Accent 1" w:uiPriority="63"/>
-    <w:lsdException w:name="Medium Shading 2 Accent 1" w:uiPriority="64"/>
-    <w:lsdException w:name="Medium List 1 Accent 1" w:uiPriority="65"/>
-    <w:lsdException w:name="Revision" w:semiHidden="1"/>
-    <w:lsdException w:name="List Paragraph" w:uiPriority="34" w:qFormat="1"/>
-    <w:lsdException w:name="Quote" w:uiPriority="29" w:qFormat="1"/>
-    <w:lsdException w:name="Intense Quote" w:uiPriority="30" w:qFormat="1"/>
-    <w:lsdException w:name="Medium List 2 Accent 1" w:uiPriority="66"/>
-    <w:lsdException w:name="Medium Grid 1 Accent 1" w:uiPriority="67"/>
-    <w:lsdException w:name="Medium Grid 2 Accent 1" w:uiPriority="68"/>
-    <w:lsdException w:name="Medium Grid 3 Accent 1" w:uiPriority="69"/>
-    <w:lsdException w:name="Dark List Accent 1" w:uiPriority="70"/>
-    <w:lsdException w:name="Colorful Shading Accent 1" w:uiPriority="71"/>
-    <w:lsdException w:name="Colorful List Accent 1" w:uiPriority="72"/>
-    <w:lsdException w:name="Colorful Grid Accent 1" w:uiPriority="73"/>
-    <w:lsdException w:name="Light Shading Accent 2" w:uiPriority="60"/>
-    <w:lsdException w:name="Light List Accent 2" w:uiPriority="61"/>
-    <w:lsdException w:name="Light Grid Accent 2" w:uiPriority="62"/>
-    <w:lsdException w:name="Medium Shading 1 Accent 2" w:uiPriority="63"/>
-    <w:lsdException w:name="Medium Shading 2 Accent 2" w:uiPriority="64"/>
-    <w:lsdException w:name="Medium List 1 Accent 2" w:uiPriority="65"/>
-    <w:lsdException w:name="Medium List 2 Accent 2" w:uiPriority="66"/>
-    <w:lsdException w:name="Medium Grid 1 Accent 2" w:uiPriority="67"/>
-    <w:lsdException w:name="Medium Grid 2 Accent 2" w:uiPriority="68"/>
-    <w:lsdException w:name="Medium Grid 3 Accent 2" w:uiPriority="69"/>
-    <w:lsdException w:name="Dark List Accent 2" w:uiPriority="70"/>
-    <w:lsdException w:name="Colorful Shading Accent 2" w:uiPriority="71"/>
-    <w:lsdException w:name="Colorful List Accent 2" w:uiPriority="72"/>
-    <w:lsdException w:name="Colorful Grid Accent 2" w:uiPriority="73"/>
-    <w:lsdException w:name="Light Shading Accent 3" w:uiPriority="60"/>
-    <w:lsdException w:name="Light List Accent 3" w:uiPriority="61"/>
-    <w:lsdException w:name="Light Grid Accent 3" w:uiPriority="62"/>
-    <w:lsdException w:name="Medium Shading 1 Accent 3" w:uiPriority="63"/>
-    <w:lsdException w:name="Medium Shading 2 Accent 3" w:uiPriority="64"/>
-    <w:lsdException w:name="Medium List 1 Accent 3" w:uiPriority="65"/>
-    <w:lsdException w:name="Medium List 2 Accent 3" w:uiPriority="66"/>
-    <w:lsdException w:name="Medium Grid 1 Accent 3" w:uiPriority="67"/>
-    <w:lsdException w:name="Medium Grid 2 Accent 3" w:uiPriority="68"/>
-    <w:lsdException w:name="Medium Grid 3 Accent 3" w:uiPriority="69"/>
-    <w:lsdException w:name="Dark List Accent 3" w:uiPriority="70"/>
-    <w:lsdException w:name="Colorful Shading Accent 3" w:uiPriority="71"/>
-    <w:lsdException w:name="Colorful List Accent 3" w:uiPriority="72"/>
-    <w:lsdException w:name="Colorful Grid Accent 3" w:uiPriority="73"/>
-    <w:lsdException w:name="Light Shading Accent 4" w:uiPriority="60"/>
-    <w:lsdException w:name="Light List Accent 4" w:uiPriority="61"/>
-    <w:lsdException w:name="Light Grid Accent 4" w:uiPriority="62"/>
-    <w:lsdException w:name="Medium Shading 1 Accent 4" w:uiPriority="63"/>
-    <w:lsdException w:name="Medium Shading 2 Accent 4" w:uiPriority="64"/>
-    <w:lsdException w:name="Medium List 1 Accent 4" w:uiPriority="65"/>
-    <w:lsdException w:name="Medium List 2 Accent 4" w:uiPriority="66"/>
-    <w:lsdException w:name="Medium Grid 1 Accent 4" w:uiPriority="67"/>
-    <w:lsdException w:name="Medium Grid 2 Accent 4" w:uiPriority="68"/>
-    <w:lsdException w:name="Medium Grid 3 Accent 4" w:uiPriority="69"/>
-    <w:lsdException w:name="Dark List Accent 4" w:uiPriority="70"/>
-    <w:lsdException w:name="Colorful Shading Accent 4" w:uiPriority="71"/>
-    <w:lsdException w:name="Colorful List Accent 4" w:uiPriority="72"/>
-    <w:lsdException w:name="Colorful Grid Accent 4" w:uiPriority="73"/>
-    <w:lsdException w:name="Light Shading Accent 5" w:uiPriority="60"/>
-    <w:lsdException w:name="Light List Accent 5" w:uiPriority="61"/>
-    <w:lsdException w:name="Light Grid Accent 5" w:uiPriority="62"/>
-    <w:lsdException w:name="Medium Shading 1 Accent 5" w:uiPriority="63"/>
-    <w:lsdException w:name="Medium Shading 2 Accent 5" w:uiPriority="64"/>
-    <w:lsdException w:name="Medium List 1 Accent 5" w:uiPriority="65"/>
-    <w:lsdException w:name="Medium List 2 Accent 5" w:uiPriority="66"/>
-    <w:lsdException w:name="Medium Grid 1 Accent 5" w:uiPriority="67"/>
-    <w:lsdException w:name="Medium Grid 2 Accent 5" w:uiPriority="68"/>
-    <w:lsdException w:name="Medium Grid 3 Accent 5" w:uiPriority="69"/>
-    <w:lsdException w:name="Dark List Accent 5" w:uiPriority="70"/>
-    <w:lsdException w:name="Colorful Shading Accent 5" w:uiPriority="71"/>
-    <w:lsdException w:name="Colorful List Accent 5" w:uiPriority="72"/>
-    <w:lsdException w:name="Colorful Grid Accent 5" w:uiPriority="73"/>
-    <w:lsdException w:name="Light Shading Accent 6" w:uiPriority="60"/>
-    <w:lsdException w:name="Light List Accent 6" w:uiPriority="61"/>
-    <w:lsdException w:name="Light Grid Accent 6" w:uiPriority="62"/>
-    <w:lsdException w:name="Medium Shading 1 Accent 6" w:uiPriority="63"/>
-    <w:lsdException w:name="Medium Shading 2 Accent 6" w:uiPriority="64"/>
-    <w:lsdException w:name="Medium List 1 Accent 6" w:uiPriority="65"/>
-    <w:lsdException w:name="Medium List 2 Accent 6" w:uiPriority="66"/>
-    <w:lsdException w:name="Medium Grid 1 Accent 6" w:uiPriority="67"/>
-    <w:lsdException w:name="Medium Grid 2 Accent 6" w:uiPriority="68"/>
-    <w:lsdException w:name="Medium Grid 3 Accent 6" w:uiPriority="69"/>
-    <w:lsdException w:name="Dark List Accent 6" w:uiPriority="70"/>
-    <w:lsdException w:name="Colorful Shading Accent 6" w:uiPriority="71"/>
-    <w:lsdException w:name="Colorful List Accent 6" w:uiPriority="72"/>
-    <w:lsdException w:name="Colorful Grid Accent 6" w:uiPriority="73"/>
-    <w:lsdException w:name="Subtle Emphasis" w:uiPriority="19" w:qFormat="1"/>
-    <w:lsdException w:name="Intense Emphasis" w:uiPriority="21" w:qFormat="1"/>
-    <w:lsdException w:name="Subtle Reference" w:uiPriority="31" w:qFormat="1"/>
-    <w:lsdException w:name="Intense Reference" w:uiPriority="32" w:qFormat="1"/>
-    <w:lsdException w:name="Book Title" w:uiPriority="33" w:qFormat="1"/>
-    <w:lsdException w:name="Bibliography" w:semiHidden="1" w:uiPriority="37" w:unhideWhenUsed="1"/>
-    <w:lsdException w:name="TOC Heading" w:semiHidden="1" w:uiPriority="39" w:unhideWhenUsed="1" w:qFormat="1"/>
-    <w:lsdException w:name="Plain Table 1" w:uiPriority="41"/>
-    <w:lsdException w:name="Plain Table 2" w:uiPriority="42"/>
-    <w:lsdException w:name="Plain Table 3" w:uiPriority="43"/>
-    <w:lsdException w:name="Plain Table 4" w:uiPriority="44"/>
-    <w:lsdException w:name="Plain Table 5" w:uiPriority="45"/>
-    <w:lsdException w:name="Grid Table Light" w:uiPriority="40"/>
-    <w:lsdException w:name="Grid Table 1 Light" w:uiPriority="46"/>
-    <w:lsdException w:name="Grid Table 2" w:uiPriority="47"/>
-    <w:lsdException w:name="Grid Table 3" w:uiPriority="48"/>
-    <w:lsdException w:name="Grid Table 4" w:uiPriority="49"/>
-    <w:lsdException w:name="Grid Table 5 Dark" w:uiPriority="50"/>
-    <w:lsdException w:name="Grid Table 6 Colorful" w:uiPriority="51"/>
-    <w:lsdException w:name="Grid Table 7 Colorful" w:uiPriority="52"/>
-    <w:lsdException w:name="Grid Table 1 Light Accent 1" w:uiPriority="46"/>
-    <w:lsdException w:name="Grid Table 2 Accent 1" w:uiPriority="47"/>
-    <w:lsdException w:name="Grid Table 3 Accent 1" w:uiPriority="48"/>
-    <w:lsdException w:name="Grid Table 4 Accent 1" w:uiPriority="49"/>
-    <w:lsdException w:name="Grid Table 5 Dark Accent 1" w:uiPriority="50"/>
-    <w:lsdException w:name="Grid Table 6 Colorful Accent 1" w:uiPriority="51"/>
-    <w:lsdException w:name="Grid Table 7 Colorful Accent 1" w:uiPriority="52"/>
-    <w:lsdException w:name="Grid Table 1 Light Accent 2" w:uiPriority="46"/>
-    <w:lsdException w:name="Grid Table 2 Accent 2" w:uiPriority="47"/>
-    <w:lsdException w:name="Grid Table 3 Accent 2" w:uiPriority="48"/>
-    <w:lsdException w:name="Grid Table 4 Accent 2" w:uiPriority="49"/>
-    <w:lsdException w:name="Grid Table 5 Dark Accent 2" w:uiPriority="50"/>
-    <w:lsdException w:name="Grid Table 6 Colorful Accent 2" w:uiPriority="51"/>
-    <w:lsdException w:name="Grid Table 7 Colorful Accent 2" w:uiPriority="52"/>
-    <w:lsdException w:name="Grid Table 1 Light Accent 3" w:uiPriority="46"/>
-    <w:lsdException w:name="Grid Table 2 Accent 3" w:uiPriority="47"/>
-    <w:lsdException w:name="Grid Table 3 Accent 3" w:uiPriority="48"/>
-    <w:lsdException w:name="Grid Table 4 Accent 3" w:uiPriority="49"/>
-    <w:lsdException w:name="Grid Table 5 Dark Accent 3" w:uiPriority="50"/>
-    <w:lsdException w:name="Grid Table 6 Colorful Accent 3" w:uiPriority="51"/>
-    <w:lsdException w:name="Grid Table 7 Colorful Accent 3" w:uiPriority="52"/>
-    <w:lsdException w:name="Grid Table 1 Light Accent 4" w:uiPriority="46"/>
-    <w:lsdException w:name="Grid Table 2 Accent 4" w:uiPriority="47"/>
-    <w:lsdException w:name="Grid Table 3 Accent 4" w:uiPriority="48"/>
-    <w:lsdException w:name="Grid Table 4 Accent 4" w:uiPriority="49"/>
-    <w:lsdException w:name="Grid Table 5 Dark Accent 4" w:uiPriority="50"/>
-    <w:lsdException w:name="Grid Table 6 Colorful Accent 4" w:uiPriority="51"/>
-    <w:lsdException w:name="Grid Table 7 Colorful Accent 4" w:uiPriority="52"/>
-    <w:lsdException w:name="Grid Table 1 Light Accent 5" w:uiPriority="46"/>
-    <w:lsdException w:name="Grid Table 2 Accent 5" w:uiPriority="47"/>
-    <w:lsdException w:name="Grid Table 3 Accent 5" w:uiPriority="48"/>
-    <w:lsdException w:name="Grid Table 4 Accent 5" w:uiPriority="49"/>
-    <w:lsdException w:name="Grid Table 5 Dark Accent 5" w:uiPriority="50"/>
-    <w:lsdException w:name="Grid Table 6 Colorful Accent 5" w:uiPriority="51"/>
-    <w:lsdException w:name="Grid Table 7 Colorful Accent 5" w:uiPriority="52"/>
-    <w:lsdException w:name="Grid Table 1 Light Accent 6" w:uiPriority="46"/>
-    <w:lsdException w:name="Grid Table 2 Accent 6" w:uiPriority="47"/>
-    <w:lsdException w:name="Grid Table 3 Accent 6" w:uiPriority="48"/>
-    <w:lsdException w:name="Grid Table 4 Accent 6" w:uiPriority="49"/>
-    <w:lsdException w:name="Grid Table 5 Dark Accent 6" w:uiPriority="50"/>
-    <w:lsdException w:name="Grid Table 6 Colorful Accent 6" w:uiPriority="51"/>
-    <w:lsdException w:name="Grid Table 7 Colorful Accent 6" w:uiPriority="52"/>
-    <w:lsdException w:name="List Table 1 Light" w:uiPriority="46"/>
-    <w:lsdException w:name="List Table 2" w:uiPriority="47"/>
-    <w:lsdException w:name="List Table 3" w:uiPriority="48"/>
-    <w:lsdException w:name="List Table 4" w:uiPriority="49"/>
-    <w:lsdException w:name="List Table 5 Dark" w:uiPriority="50"/>
-    <w:lsdException w:name="List Table 6 Colorful" w:uiPriority="51"/>
-    <w:lsdException w:name="List Table 7 Colorful" w:uiPriority="52"/>
-    <w:lsdException w:name="List Table 1 Light Accent 1" w:uiPriority="46"/>
-    <w:lsdException w:name="List Table 2 Accent 1" w:uiPriority="47"/>
-    <w:lsdException w:name="List Table 3 Accent 1" w:uiPriority="48"/>
-    <w:lsdException w:name="List Table 4 Accent 1" w:uiPriority="49"/>
-    <w:lsdException w:name="List Table 5 Dark Accent 1" w:uiPriority="50"/>
-    <w:lsdException w:name="List Table 6 Colorful Accent 1" w:uiPriority="51"/>
-    <w:lsdException w:name="List Table 7 Colorful Accent 1" w:uiPriority="52"/>
-    <w:lsdException w:name="List Table 1 Light Accent 2" w:uiPriority="46"/>
-    <w:lsdException w:name="List Table 2 Accent 2" w:uiPriority="47"/>
-    <w:lsdException w:name="List Table 3 Accent 2" w:uiPriority="48"/>
-    <w:lsdException w:name="List Table 4 Accent 2" w:uiPriority="49"/>
-    <w:lsdException w:name="List Table 5 Dark Accent 2" w:uiPriority="50"/>
-    <w:lsdException w:name="List Table 6 Colorful Accent 2" w:uiPriority="51"/>
-    <w:lsdException w:name="List Table 7 Colorful Accent 2" w:uiPriority="52"/>
-    <w:lsdException w:name="List Table 1 Light Accent 3" w:uiPriority="46"/>
-    <w:lsdException w:name="List Table 2 Accent 3" w:uiPriority="47"/>
-    <w:lsdException w:name="List Table 3 Accent 3" w:uiPriority="48"/>
-    <w:lsdException w:name="List Table 4 Accent 3" w:uiPriority="49"/>
-    <w:lsdException w:name="List Table 5 Dark Accent 3" w:uiPriority="50"/>
-    <w:lsdException w:name="List Table 6 Colorful Accent 3" w:uiPriority="51"/>
-    <w:lsdException w:name="List Table 7 Colorful Accent 3" w:uiPriority="52"/>
-    <w:lsdException w:name="List Table 1 Light Accent 4" w:uiPriority="46"/>
-    <w:lsdException w:name="List Table 2 Accent 4" w:uiPriority="47"/>
-    <w:lsdException w:name="List Table 3 Accent 4" w:uiPriority="48"/>
-    <w:lsdException w:name="List Table 4 Accent 4" w:uiPriority="49"/>
-    <w:lsdException w:name="List Table 5 Dark Accent 4" w:uiPriority="50"/>
-    <w:lsdException w:name="List Table 6 Colorful Accent 4" w:uiPriority="51"/>
-    <w:lsdException w:name="List Table 7 Colorful Accent 4" w:uiPriority="52"/>
-    <w:lsdException w:name="List Table 1 Light Accent 5" w:uiPriority="46"/>
-    <w:lsdException w:name="List Table 2 Accent 5" w:uiPriority="47"/>
-    <w:lsdException w:name="List Table 3 Accent 5" w:uiPriority="48"/>
-    <w:lsdException w:name="List Table 4 Accent 5" w:uiPriority="49"/>
-    <w:lsdException w:name="List Table 5 Dark Accent 5" w:uiPriority="50"/>
-    <w:lsdException w:name="List Table 6 Colorful Accent 5" w:uiPriority="51"/>
-    <w:lsdException w:name="List Table 7 Colorful Accent 5" w:uiPriority="52"/>
-    <w:lsdException w:name="List Table 1 Light Accent 6" w:uiPriority="46"/>
-    <w:lsdException w:name="List Table 2 Accent 6" w:uiPriority="47"/>
-    <w:lsdException w:name="List Table 3 Accent 6" w:uiPriority="48"/>
-    <w:lsdException w:name="List Table 4 Accent 6" w:uiPriority="49"/>
-    <w:lsdException w:name="List Table 5 Dark Accent 6" w:uiPriority="50"/>
-    <w:lsdException w:name="List Table 6 Colorful Accent 6" w:uiPriority="51"/>
-    <w:lsdException w:name="List Table 7 Colorful Accent 6" w:uiPriority="52"/>
+  <w:latentStyles w:defLockedState="0" w:defUIPriority="99" w:defSemiHidden="1" w:defUnhideWhenUsed="1" w:defQFormat="0" w:count="267">
+    <w:lsdException w:name="Normal" w:semiHidden="0" w:uiPriority="0" w:unhideWhenUsed="0" w:qFormat="1"/>
+    <w:lsdException w:name="heading 1" w:semiHidden="0" w:uiPriority="9" w:unhideWhenUsed="0" w:qFormat="1"/>
+    <w:lsdException w:name="heading 2" w:uiPriority="9" w:qFormat="1"/>
+    <w:lsdException w:name="heading 3" w:uiPriority="9" w:qFormat="1"/>
+    <w:lsdException w:name="heading 4" w:uiPriority="9" w:qFormat="1"/>
+    <w:lsdException w:name="heading 5" w:uiPriority="9" w:qFormat="1"/>
+    <w:lsdException w:name="heading 6" w:uiPriority="9" w:qFormat="1"/>
+    <w:lsdException w:name="heading 7" w:uiPriority="9" w:qFormat="1"/>
+    <w:lsdException w:name="heading 8" w:uiPriority="9" w:qFormat="1"/>
+    <w:lsdException w:name="heading 9" w:uiPriority="9" w:qFormat="1"/>
+    <w:lsdException w:name="toc 1" w:uiPriority="39"/>
+    <w:lsdException w:name="toc 2" w:uiPriority="39"/>
+    <w:lsdException w:name="toc 3" w:uiPriority="39"/>
+    <w:lsdException w:name="toc 4" w:uiPriority="39"/>
+    <w:lsdException w:name="toc 5" w:uiPriority="39"/>
+    <w:lsdException w:name="toc 6" w:uiPriority="39"/>
+    <w:lsdException w:name="toc 7" w:uiPriority="39"/>
+    <w:lsdException w:name="toc 8" w:uiPriority="39"/>
+    <w:lsdException w:name="toc 9" w:uiPriority="39"/>
+    <w:lsdException w:name="caption" w:uiPriority="35" w:qFormat="1"/>
+    <w:lsdException w:name="Title" w:semiHidden="0" w:uiPriority="10" w:unhideWhenUsed="0" w:qFormat="1"/>
+    <w:lsdException w:name="Default Paragraph Font" w:uiPriority="1"/>
+    <w:lsdException w:name="Subtitle" w:semiHidden="0" w:uiPriority="11" w:unhideWhenUsed="0" w:qFormat="1"/>
+    <w:lsdException w:name="Strong" w:semiHidden="0" w:uiPriority="22" w:unhideWhenUsed="0" w:qFormat="1"/>
+    <w:lsdException w:name="Emphasis" w:semiHidden="0" w:uiPriority="20" w:unhideWhenUsed="0" w:qFormat="1"/>
+    <w:lsdException w:name="Table Grid" w:semiHidden="0" w:uiPriority="39" w:unhideWhenUsed="0"/>
+    <w:lsdException w:name="Placeholder Text" w:unhideWhenUsed="0"/>
+    <w:lsdException w:name="No Spacing" w:semiHidden="0" w:uiPriority="1" w:unhideWhenUsed="0" w:qFormat="1"/>
+    <w:lsdException w:name="Light Shading" w:semiHidden="0" w:uiPriority="60" w:unhideWhenUsed="0"/>
+    <w:lsdException w:name="Light List" w:semiHidden="0" w:uiPriority="61" w:unhideWhenUsed="0"/>
+    <w:lsdException w:name="Light Grid" w:semiHidden="0" w:uiPriority="62" w:unhideWhenUsed="0"/>
+    <w:lsdException w:name="Medium Shading 1" w:semiHidden="0" w:uiPriority="63" w:unhideWhenUsed="0"/>
+    <w:lsdException w:name="Medium Shading 2" w:semiHidden="0" w:uiPriority="64" w:unhideWhenUsed="0"/>
+    <w:lsdException w:name="Medium List 1" w:semiHidden="0" w:uiPriority="65" w:unhideWhenUsed="0"/>
+    <w:lsdException w:name="Medium List 2" w:semiHidden="0" w:uiPriority="66" w:unhideWhenUsed="0"/>
+    <w:lsdException w:name="Medium Grid 1" w:semiHidden="0" w:uiPriority="67" w:unhideWhenUsed="0"/>
+    <w:lsdException w:name="Medium Grid 2" w:semiHidden="0" w:uiPriority="68" w:unhideWhenUsed="0"/>
+    <w:lsdException w:name="Medium Grid 3" w:semiHidden="0" w:uiPriority="69" w:unhideWhenUsed="0"/>
+    <w:lsdException w:name="Dark List" w:semiHidden="0" w:uiPriority="70" w:unhideWhenUsed="0"/>
+    <w:lsdException w:name="Colorful Shading" w:semiHidden="0" w:uiPriority="71" w:unhideWhenUsed="0"/>
+    <w:lsdException w:name="Colorful List" w:semiHidden="0" w:uiPriority="72" w:unhideWhenUsed="0"/>
+    <w:lsdException w:name="Colorful Grid" w:semiHidden="0" w:uiPriority="73" w:unhideWhenUsed="0"/>
+    <w:lsdException w:name="Light Shading Accent 1" w:semiHidden="0" w:uiPriority="60" w:unhideWhenUsed="0"/>
+    <w:lsdException w:name="Light List Accent 1" w:semiHidden="0" w:uiPriority="61" w:unhideWhenUsed="0"/>
+    <w:lsdException w:name="Light Grid Accent 1" w:semiHidden="0" w:uiPriority="62" w:unhideWhenUsed="0"/>
+    <w:lsdException w:name="Medium Shading 1 Accent 1" w:semiHidden="0" w:uiPriority="63" w:unhideWhenUsed="0"/>
+    <w:lsdException w:name="Medium Shading 2 Accent 1" w:semiHidden="0" w:uiPriority="64" w:unhideWhenUsed="0"/>
+    <w:lsdException w:name="Medium List 1 Accent 1" w:semiHidden="0" w:uiPriority="65" w:unhideWhenUsed="0"/>
+    <w:lsdException w:name="Revision" w:unhideWhenUsed="0"/>
+    <w:lsdException w:name="List Paragraph" w:semiHidden="0" w:uiPriority="34" w:unhideWhenUsed="0" w:qFormat="1"/>
+    <w:lsdException w:name="Quote" w:semiHidden="0" w:uiPriority="29" w:unhideWhenUsed="0" w:qFormat="1"/>
+    <w:lsdException w:name="Intense Quote" w:semiHidden="0" w:uiPriority="30" w:unhideWhenUsed="0" w:qFormat="1"/>
+    <w:lsdException w:name="Medium List 2 Accent 1" w:semiHidden="0" w:uiPriority="66" w:unhideWhenUsed="0"/>
+    <w:lsdException w:name="Medium Grid 1 Accent 1" w:semiHidden="0" w:uiPriority="67" w:unhideWhenUsed="0"/>
+    <w:lsdException w:name="Medium Grid 2 Accent 1" w:semiHidden="0" w:uiPriority="68" w:unhideWhenUsed="0"/>
+    <w:lsdException w:name="Medium Grid 3 Accent 1" w:semiHidden="0" w:uiPriority="69" w:unhideWhenUsed="0"/>
+    <w:lsdException w:name="Dark List Accent 1" w:semiHidden="0" w:uiPriority="70" w:unhideWhenUsed="0"/>
+    <w:lsdException w:name="Colorful Shading Accent 1" w:semiHidden="0" w:uiPriority="71" w:unhideWhenUsed="0"/>
+    <w:lsdException w:name="Colorful List Accent 1" w:semiHidden="0" w:uiPriority="72" w:unhideWhenUsed="0"/>
+    <w:lsdException w:name="Colorful Grid Accent 1" w:semiHidden="0" w:uiPriority="73" w:unhideWhenUsed="0"/>
+    <w:lsdException w:name="Light Shading Accent 2" w:semiHidden="0" w:uiPriority="60" w:unhideWhenUsed="0"/>
+    <w:lsdException w:name="Light List Accent 2" w:semiHidden="0" w:uiPriority="61" w:unhideWhenUsed="0"/>
+    <w:lsdException w:name="Light Grid Accent 2" w:semiHidden="0" w:uiPriority="62" w:unhideWhenUsed="0"/>
+    <w:lsdException w:name="Medium Shading 1 Accent 2" w:semiHidden="0" w:uiPriority="63" w:unhideWhenUsed="0"/>
+    <w:lsdException w:name="Medium Shading 2 Accent 2" w:semiHidden="0" w:uiPriority="64" w:unhideWhenUsed="0"/>
+    <w:lsdException w:name="Medium List 1 Accent 2" w:semiHidden="0" w:uiPriority="65" w:unhideWhenUsed="0"/>
+    <w:lsdException w:name="Medium List 2 Accent 2" w:semiHidden="0" w:uiPriority="66" w:unhideWhenUsed="0"/>
+    <w:lsdException w:name="Medium Grid 1 Accent 2" w:semiHidden="0" w:uiPriority="67" w:unhideWhenUsed="0"/>
+    <w:lsdException w:name="Medium Grid 2 Accent 2" w:semiHidden="0" w:uiPriority="68" w:unhideWhenUsed="0"/>
+    <w:lsdException w:name="Medium Grid 3 Accent 2" w:semiHidden="0" w:uiPriority="69" w:unhideWhenUsed="0"/>
+    <w:lsdException w:name="Dark List Accent 2" w:semiHidden="0" w:uiPriority="70" w:unhideWhenUsed="0"/>
+    <w:lsdException w:name="Colorful Shading Accent 2" w:semiHidden="0" w:uiPriority="71" w:unhideWhenUsed="0"/>
+    <w:lsdException w:name="Colorful List Accent 2" w:semiHidden="0" w:uiPriority="72" w:unhideWhenUsed="0"/>
+    <w:lsdException w:name="Colorful Grid Accent 2" w:semiHidden="0" w:uiPriority="73" w:unhideWhenUsed="0"/>
+    <w:lsdException w:name="Light Shading Accent 3" w:semiHidden="0" w:uiPriority="60" w:unhideWhenUsed="0"/>
+    <w:lsdException w:name="Light List Accent 3" w:semiHidden="0" w:uiPriority="61" w:unhideWhenUsed="0"/>
+    <w:lsdException w:name="Light Grid Accent 3" w:semiHidden="0" w:uiPriority="62" w:unhideWhenUsed="0"/>
+    <w:lsdException w:name="Medium Shading 1 Accent 3" w:semiHidden="0" w:uiPriority="63" w:unhideWhenUsed="0"/>
+    <w:lsdException w:name="Medium Shading 2 Accent 3" w:semiHidden="0" w:uiPriority="64" w:unhideWhenUsed="0"/>
+    <w:lsdException w:name="Medium List 1 Accent 3" w:semiHidden="0" w:uiPriority="65" w:unhideWhenUsed="0"/>
+    <w:lsdException w:name="Medium List 2 Accent 3" w:semiHidden="0" w:uiPriority="66" w:unhideWhenUsed="0"/>
+    <w:lsdException w:name="Medium Grid 1 Accent 3" w:semiHidden="0" w:uiPriority="67" w:unhideWhenUsed="0"/>
+    <w:lsdException w:name="Medium Grid 2 Accent 3" w:semiHidden="0" w:uiPriority="68" w:unhideWhenUsed="0"/>
+    <w:lsdException w:name="Medium Grid 3 Accent 3" w:semiHidden="0" w:uiPriority="69" w:unhideWhenUsed="0"/>
+    <w:lsdException w:name="Dark List Accent 3" w:semiHidden="0" w:uiPriority="70" w:unhideWhenUsed="0"/>
+    <w:lsdException w:name="Colorful Shading Accent 3" w:semiHidden="0" w:uiPriority="71" w:unhideWhenUsed="0"/>
+    <w:lsdException w:name="Colorful List Accent 3" w:semiHidden="0" w:uiPriority="72" w:unhideWhenUsed="0"/>
+    <w:lsdException w:name="Colorful Grid Accent 3" w:semiHidden="0" w:uiPriority="73" w:unhideWhenUsed="0"/>
+    <w:lsdException w:name="Light Shading Accent 4" w:semiHidden="0" w:uiPriority="60" w:unhideWhenUsed="0"/>
+    <w:lsdException w:name="Light List Accent 4" w:semiHidden="0" w:uiPriority="61" w:unhideWhenUsed="0"/>
+    <w:lsdException w:name="Light Grid Accent 4" w:semiHidden="0" w:uiPriority="62" w:unhideWhenUsed="0"/>
+    <w:lsdException w:name="Medium Shading 1 Accent 4" w:semiHidden="0" w:uiPriority="63" w:unhideWhenUsed="0"/>
+    <w:lsdException w:name="Medium Shading 2 Accent 4" w:semiHidden="0" w:uiPriority="64" w:unhideWhenUsed="0"/>
+    <w:lsdException w:name="Medium List 1 Accent 4" w:semiHidden="0" w:uiPriority="65" w:unhideWhenUsed="0"/>
+    <w:lsdException w:name="Medium List 2 Accent 4" w:semiHidden="0" w:uiPriority="66" w:unhideWhenUsed="0"/>
+    <w:lsdException w:name="Medium Grid 1 Accent 4" w:semiHidden="0" w:uiPriority="67" w:unhideWhenUsed="0"/>
+    <w:lsdException w:name="Medium Grid 2 Accent 4" w:semiHidden="0" w:uiPriority="68" w:unhideWhenUsed="0"/>
+    <w:lsdException w:name="Medium Grid 3 Accent 4" w:semiHidden="0" w:uiPriority="69" w:unhideWhenUsed="0"/>
+    <w:lsdException w:name="Dark List Accent 4" w:semiHidden="0" w:uiPriority="70" w:unhideWhenUsed="0"/>
+    <w:lsdException w:name="Colorful Shading Accent 4" w:semiHidden="0" w:uiPriority="71" w:unhideWhenUsed="0"/>
+    <w:lsdException w:name="Colorful List Accent 4" w:semiHidden="0" w:uiPriority="72" w:unhideWhenUsed="0"/>
+    <w:lsdException w:name="Colorful Grid Accent 4" w:semiHidden="0" w:uiPriority="73" w:unhideWhenUsed="0"/>
+    <w:lsdException w:name="Light Shading Accent 5" w:semiHidden="0" w:uiPriority="60" w:unhideWhenUsed="0"/>
+    <w:lsdException w:name="Light List Accent 5" w:semiHidden="0" w:uiPriority="61" w:unhideWhenUsed="0"/>
+    <w:lsdException w:name="Light Grid Accent 5" w:semiHidden="0" w:uiPriority="62" w:unhideWhenUsed="0"/>
+    <w:lsdException w:name="Medium Shading 1 Accent 5" w:semiHidden="0" w:uiPriority="63" w:unhideWhenUsed="0"/>
+    <w:lsdException w:name="Medium Shading 2 Accent 5" w:semiHidden="0" w:uiPriority="64" w:unhideWhenUsed="0"/>
+    <w:lsdException w:name="Medium List 1 Accent 5" w:semiHidden="0" w:uiPriority="65" w:unhideWhenUsed="0"/>
+    <w:lsdException w:name="Medium List 2 Accent 5" w:semiHidden="0" w:uiPriority="66" w:unhideWhenUsed="0"/>
+    <w:lsdException w:name="Medium Grid 1 Accent 5" w:semiHidden="0" w:uiPriority="67" w:unhideWhenUsed="0"/>
+    <w:lsdException w:name="Medium Grid 2 Accent 5" w:semiHidden="0" w:uiPriority="68" w:unhideWhenUsed="0"/>
+    <w:lsdException w:name="Medium Grid 3 Accent 5" w:semiHidden="0" w:uiPriority="69" w:unhideWhenUsed="0"/>
+    <w:lsdException w:name="Dark List Accent 5" w:semiHidden="0" w:uiPriority="70" w:unhideWhenUsed="0"/>
+    <w:lsdException w:name="Colorful Shading Accent 5" w:semiHidden="0" w:uiPriority="71" w:unhideWhenUsed="0"/>
+    <w:lsdException w:name="Colorful List Accent 5" w:semiHidden="0" w:uiPriority="72" w:unhideWhenUsed="0"/>
+    <w:lsdException w:name="Colorful Grid Accent 5" w:semiHidden="0" w:uiPriority="73" w:unhideWhenUsed="0"/>
+    <w:lsdException w:name="Light Shading Accent 6" w:semiHidden="0" w:uiPriority="60" w:unhideWhenUsed="0"/>
+    <w:lsdException w:name="Light List Accent 6" w:semiHidden="0" w:uiPriority="61" w:unhideWhenUsed="0"/>
+    <w:lsdException w:name="Light Grid Accent 6" w:semiHidden="0" w:uiPriority="62" w:unhideWhenUsed="0"/>
+    <w:lsdException w:name="Medium Shading 1 Accent 6" w:semiHidden="0" w:uiPriority="63" w:unhideWhenUsed="0"/>
+    <w:lsdException w:name="Medium Shading 2 Accent 6" w:semiHidden="0" w:uiPriority="64" w:unhideWhenUsed="0"/>
+    <w:lsdException w:name="Medium List 1 Accent 6" w:semiHidden="0" w:uiPriority="65" w:unhideWhenUsed="0"/>
+    <w:lsdException w:name="Medium List 2 Accent 6" w:semiHidden="0" w:uiPriority="66" w:unhideWhenUsed="0"/>
+    <w:lsdException w:name="Medium Grid 1 Accent 6" w:semiHidden="0" w:uiPriority="67" w:unhideWhenUsed="0"/>
+    <w:lsdException w:name="Medium Grid 2 Accent 6" w:semiHidden="0" w:uiPriority="68" w:unhideWhenUsed="0"/>
+    <w:lsdException w:name="Medium Grid 3 Accent 6" w:semiHidden="0" w:uiPriority="69" w:unhideWhenUsed="0"/>
+    <w:lsdException w:name="Dark List Accent 6" w:semiHidden="0" w:uiPriority="70" w:unhideWhenUsed="0"/>
+    <w:lsdException w:name="Colorful Shading Accent 6" w:semiHidden="0" w:uiPriority="71" w:unhideWhenUsed="0"/>
+    <w:lsdException w:name="Colorful List Accent 6" w:semiHidden="0" w:uiPriority="72" w:unhideWhenUsed="0"/>
+    <w:lsdException w:name="Colorful Grid Accent 6" w:semiHidden="0" w:uiPriority="73" w:unhideWhenUsed="0"/>
+    <w:lsdException w:name="Subtle Emphasis" w:semiHidden="0" w:uiPriority="19" w:unhideWhenUsed="0" w:qFormat="1"/>
+    <w:lsdException w:name="Intense Emphasis" w:semiHidden="0" w:uiPriority="21" w:unhideWhenUsed="0" w:qFormat="1"/>
+    <w:lsdException w:name="Subtle Reference" w:semiHidden="0" w:uiPriority="31" w:unhideWhenUsed="0" w:qFormat="1"/>
+    <w:lsdException w:name="Intense Reference" w:semiHidden="0" w:uiPriority="32" w:unhideWhenUsed="0" w:qFormat="1"/>
+    <w:lsdException w:name="Book Title" w:semiHidden="0" w:uiPriority="33" w:unhideWhenUsed="0" w:qFormat="1"/>
+    <w:lsdException w:name="Bibliography" w:uiPriority="37"/>
+    <w:lsdException w:name="TOC Heading" w:uiPriority="39" w:qFormat="1"/>
   </w:latentStyles>
   <w:style w:type="paragraph" w:default="1" w:styleId="Normal">
     <w:name w:val="Normal"/>
     <w:qFormat/>
+    <w:rsid w:val="00067116"/>
     <w:pPr>
       <w:suppressAutoHyphens/>
     </w:pPr>
@@ -7407,17 +7614,18 @@
       <w:sz w:val="24"/>
     </w:rPr>
   </w:style>
-  <w:style w:type="character" w:default="1" w:styleId="DefaultParagraphFont">
+  <w:style w:type="character" w:default="1" w:styleId="Fuentedeprrafopredeter">
     <w:name w:val="Default Paragraph Font"/>
     <w:uiPriority w:val="1"/>
     <w:semiHidden/>
     <w:unhideWhenUsed/>
   </w:style>
-  <w:style w:type="table" w:default="1" w:styleId="TableNormal">
+  <w:style w:type="table" w:default="1" w:styleId="Tablanormal">
     <w:name w:val="Normal Table"/>
     <w:uiPriority w:val="99"/>
     <w:semiHidden/>
     <w:unhideWhenUsed/>
+    <w:qFormat/>
     <w:tblPr>
       <w:tblInd w:w="0" w:type="dxa"/>
       <w:tblCellMar>
@@ -7428,7 +7636,7 @@
       </w:tblCellMar>
     </w:tblPr>
   </w:style>
-  <w:style w:type="numbering" w:default="1" w:styleId="NoList">
+  <w:style w:type="numbering" w:default="1" w:styleId="Sinlista">
     <w:name w:val="No List"/>
     <w:uiPriority w:val="99"/>
     <w:semiHidden/>
@@ -7438,6 +7646,7 @@
     <w:name w:val="Encabezado 1"/>
     <w:basedOn w:val="Normal"/>
     <w:next w:val="Normal"/>
+    <w:rsid w:val="00067116"/>
     <w:pPr>
       <w:keepNext/>
       <w:keepLines/>
@@ -7454,6 +7663,7 @@
     <w:name w:val="Encabezado 2"/>
     <w:basedOn w:val="Normal"/>
     <w:next w:val="Normal"/>
+    <w:rsid w:val="00067116"/>
     <w:pPr>
       <w:keepNext/>
       <w:keepLines/>
@@ -7471,6 +7681,7 @@
     <w:name w:val="Encabezado 3"/>
     <w:basedOn w:val="Normal"/>
     <w:next w:val="Normal"/>
+    <w:rsid w:val="00067116"/>
     <w:pPr>
       <w:keepNext/>
       <w:keepLines/>
@@ -7486,6 +7697,7 @@
     <w:name w:val="Encabezado 4"/>
     <w:basedOn w:val="Normal"/>
     <w:next w:val="Normal"/>
+    <w:rsid w:val="00067116"/>
     <w:pPr>
       <w:keepNext/>
       <w:keepLines/>
@@ -7500,6 +7712,7 @@
     <w:name w:val="Encabezado 5"/>
     <w:basedOn w:val="Normal"/>
     <w:next w:val="Normal"/>
+    <w:rsid w:val="00067116"/>
     <w:pPr>
       <w:keepNext/>
       <w:keepLines/>
@@ -7515,6 +7728,7 @@
     <w:name w:val="Encabezado 6"/>
     <w:basedOn w:val="Normal"/>
     <w:next w:val="Normal"/>
+    <w:rsid w:val="00067116"/>
     <w:pPr>
       <w:keepNext/>
       <w:keepLines/>
@@ -7526,18 +7740,18 @@
       <w:sz w:val="20"/>
     </w:rPr>
   </w:style>
-  <w:style w:type="character" w:customStyle="1" w:styleId="HeaderChar">
-    <w:name w:val="Header Char"/>
-    <w:basedOn w:val="DefaultParagraphFont"/>
-    <w:link w:val="Header"/>
+  <w:style w:type="character" w:customStyle="1" w:styleId="EncabezadoCar">
+    <w:name w:val="Encabezado Car"/>
+    <w:basedOn w:val="Fuentedeprrafopredeter"/>
+    <w:link w:val="Encabezado"/>
     <w:uiPriority w:val="99"/>
     <w:qFormat/>
     <w:rsid w:val="008F060D"/>
   </w:style>
-  <w:style w:type="character" w:customStyle="1" w:styleId="FooterChar">
-    <w:name w:val="Footer Char"/>
-    <w:basedOn w:val="DefaultParagraphFont"/>
-    <w:link w:val="Footer"/>
+  <w:style w:type="character" w:customStyle="1" w:styleId="PiedepginaCar">
+    <w:name w:val="Pie de página Car"/>
+    <w:basedOn w:val="Fuentedeprrafopredeter"/>
+    <w:link w:val="Piedepgina"/>
     <w:uiPriority w:val="99"/>
     <w:qFormat/>
     <w:rsid w:val="008F060D"/>
@@ -7545,6 +7759,7 @@
   <w:style w:type="character" w:customStyle="1" w:styleId="ListLabel1">
     <w:name w:val="ListLabel 1"/>
     <w:qFormat/>
+    <w:rsid w:val="00067116"/>
     <w:rPr>
       <w:rFonts w:ascii="Arial" w:eastAsia="Arial" w:hAnsi="Arial" w:cs="Arial"/>
       <w:b/>
@@ -7556,6 +7771,7 @@
   <w:style w:type="character" w:customStyle="1" w:styleId="ListLabel2">
     <w:name w:val="ListLabel 2"/>
     <w:qFormat/>
+    <w:rsid w:val="00067116"/>
     <w:rPr>
       <w:rFonts w:eastAsia="Arial" w:cs="Arial"/>
       <w:position w:val="0"/>
@@ -7566,6 +7782,7 @@
   <w:style w:type="character" w:customStyle="1" w:styleId="ListLabel3">
     <w:name w:val="ListLabel 3"/>
     <w:qFormat/>
+    <w:rsid w:val="00067116"/>
     <w:rPr>
       <w:rFonts w:ascii="Arial" w:eastAsia="Arial" w:hAnsi="Arial" w:cs="Arial"/>
       <w:position w:val="0"/>
@@ -7576,6 +7793,7 @@
   <w:style w:type="character" w:customStyle="1" w:styleId="ListLabel4">
     <w:name w:val="ListLabel 4"/>
     <w:qFormat/>
+    <w:rsid w:val="00067116"/>
     <w:rPr>
       <w:rFonts w:ascii="Arial" w:eastAsia="Arial" w:hAnsi="Arial" w:cs="Arial"/>
       <w:sz w:val="22"/>
@@ -7584,6 +7802,7 @@
   <w:style w:type="character" w:customStyle="1" w:styleId="ListLabel5">
     <w:name w:val="ListLabel 5"/>
     <w:qFormat/>
+    <w:rsid w:val="00067116"/>
     <w:rPr>
       <w:position w:val="0"/>
       <w:sz w:val="24"/>
@@ -7593,6 +7812,7 @@
   <w:style w:type="character" w:customStyle="1" w:styleId="ListLabel6">
     <w:name w:val="ListLabel 6"/>
     <w:qFormat/>
+    <w:rsid w:val="00067116"/>
     <w:rPr>
       <w:rFonts w:ascii="Arial" w:hAnsi="Arial" w:cs="Arial"/>
       <w:b/>
@@ -7604,6 +7824,7 @@
   <w:style w:type="character" w:customStyle="1" w:styleId="ListLabel7">
     <w:name w:val="ListLabel 7"/>
     <w:qFormat/>
+    <w:rsid w:val="00067116"/>
     <w:rPr>
       <w:rFonts w:cs="Arial"/>
       <w:position w:val="0"/>
@@ -7614,6 +7835,7 @@
   <w:style w:type="character" w:customStyle="1" w:styleId="ListLabel8">
     <w:name w:val="ListLabel 8"/>
     <w:qFormat/>
+    <w:rsid w:val="00067116"/>
     <w:rPr>
       <w:rFonts w:cs="Wingdings"/>
     </w:rPr>
@@ -7621,6 +7843,7 @@
   <w:style w:type="character" w:customStyle="1" w:styleId="ListLabel9">
     <w:name w:val="ListLabel 9"/>
     <w:qFormat/>
+    <w:rsid w:val="00067116"/>
     <w:rPr>
       <w:rFonts w:ascii="Arial" w:hAnsi="Arial" w:cs="Arial"/>
       <w:position w:val="0"/>
@@ -7631,6 +7854,7 @@
   <w:style w:type="character" w:customStyle="1" w:styleId="ListLabel10">
     <w:name w:val="ListLabel 10"/>
     <w:qFormat/>
+    <w:rsid w:val="00067116"/>
     <w:rPr>
       <w:rFonts w:ascii="Arial" w:hAnsi="Arial" w:cs="Arial"/>
       <w:sz w:val="22"/>
@@ -7639,6 +7863,7 @@
   <w:style w:type="character" w:customStyle="1" w:styleId="ListLabel11">
     <w:name w:val="ListLabel 11"/>
     <w:qFormat/>
+    <w:rsid w:val="00067116"/>
     <w:rPr>
       <w:position w:val="0"/>
       <w:sz w:val="24"/>
@@ -7648,6 +7873,7 @@
   <w:style w:type="character" w:customStyle="1" w:styleId="Vietas">
     <w:name w:val="Viñetas"/>
     <w:qFormat/>
+    <w:rsid w:val="00067116"/>
     <w:rPr>
       <w:rFonts w:ascii="OpenSymbol" w:eastAsia="OpenSymbol" w:hAnsi="OpenSymbol" w:cs="OpenSymbol"/>
     </w:rPr>
@@ -7655,6 +7881,7 @@
   <w:style w:type="character" w:customStyle="1" w:styleId="ListLabel12">
     <w:name w:val="ListLabel 12"/>
     <w:qFormat/>
+    <w:rsid w:val="00067116"/>
     <w:rPr>
       <w:rFonts w:ascii="Arial" w:hAnsi="Arial" w:cs="Arial"/>
       <w:b/>
@@ -7666,6 +7893,7 @@
   <w:style w:type="character" w:customStyle="1" w:styleId="ListLabel13">
     <w:name w:val="ListLabel 13"/>
     <w:qFormat/>
+    <w:rsid w:val="00067116"/>
     <w:rPr>
       <w:rFonts w:cs="Arial"/>
       <w:position w:val="0"/>
@@ -7676,6 +7904,7 @@
   <w:style w:type="character" w:customStyle="1" w:styleId="ListLabel14">
     <w:name w:val="ListLabel 14"/>
     <w:qFormat/>
+    <w:rsid w:val="00067116"/>
     <w:rPr>
       <w:rFonts w:cs="Wingdings"/>
     </w:rPr>
@@ -7683,6 +7912,7 @@
   <w:style w:type="character" w:customStyle="1" w:styleId="ListLabel15">
     <w:name w:val="ListLabel 15"/>
     <w:qFormat/>
+    <w:rsid w:val="00067116"/>
     <w:rPr>
       <w:rFonts w:ascii="Arial" w:hAnsi="Arial" w:cs="Arial"/>
       <w:position w:val="0"/>
@@ -7693,6 +7923,7 @@
   <w:style w:type="character" w:customStyle="1" w:styleId="ListLabel16">
     <w:name w:val="ListLabel 16"/>
     <w:qFormat/>
+    <w:rsid w:val="00067116"/>
     <w:rPr>
       <w:rFonts w:ascii="Arial" w:hAnsi="Arial" w:cs="Arial"/>
       <w:sz w:val="22"/>
@@ -7701,6 +7932,7 @@
   <w:style w:type="character" w:customStyle="1" w:styleId="ListLabel17">
     <w:name w:val="ListLabel 17"/>
     <w:qFormat/>
+    <w:rsid w:val="00067116"/>
     <w:rPr>
       <w:position w:val="0"/>
       <w:sz w:val="24"/>
@@ -7710,6 +7942,7 @@
   <w:style w:type="character" w:customStyle="1" w:styleId="ListLabel18">
     <w:name w:val="ListLabel 18"/>
     <w:qFormat/>
+    <w:rsid w:val="00067116"/>
     <w:rPr>
       <w:rFonts w:ascii="Arial" w:hAnsi="Arial" w:cs="Symbol"/>
       <w:sz w:val="22"/>
@@ -7718,16 +7951,18 @@
   <w:style w:type="character" w:customStyle="1" w:styleId="ListLabel19">
     <w:name w:val="ListLabel 19"/>
     <w:qFormat/>
+    <w:rsid w:val="00067116"/>
     <w:rPr>
       <w:rFonts w:cs="OpenSymbol"/>
     </w:rPr>
   </w:style>
-  <w:style w:type="paragraph" w:styleId="Header">
+  <w:style w:type="paragraph" w:styleId="Encabezado">
     <w:name w:val="header"/>
     <w:basedOn w:val="Normal"/>
     <w:next w:val="Cuerpodetexto"/>
-    <w:link w:val="HeaderChar"/>
+    <w:link w:val="EncabezadoCar"/>
     <w:qFormat/>
+    <w:rsid w:val="00067116"/>
     <w:pPr>
       <w:keepNext/>
       <w:spacing w:before="240" w:after="120"/>
@@ -7741,13 +7976,15 @@
   <w:style w:type="paragraph" w:customStyle="1" w:styleId="Cuerpodetexto">
     <w:name w:val="Cuerpo de texto"/>
     <w:basedOn w:val="Normal"/>
+    <w:rsid w:val="00067116"/>
     <w:pPr>
       <w:spacing w:after="140" w:line="288" w:lineRule="auto"/>
     </w:pPr>
   </w:style>
-  <w:style w:type="paragraph" w:styleId="List">
+  <w:style w:type="paragraph" w:styleId="Lista">
     <w:name w:val="List"/>
     <w:basedOn w:val="Cuerpodetexto"/>
+    <w:rsid w:val="00067116"/>
     <w:rPr>
       <w:rFonts w:cs="Arial"/>
     </w:rPr>
@@ -7755,6 +7992,7 @@
   <w:style w:type="paragraph" w:customStyle="1" w:styleId="Pie">
     <w:name w:val="Pie"/>
     <w:basedOn w:val="Normal"/>
+    <w:rsid w:val="00067116"/>
     <w:pPr>
       <w:suppressLineNumbers/>
       <w:spacing w:before="120" w:after="120"/>
@@ -7770,6 +8008,7 @@
     <w:name w:val="Índice"/>
     <w:basedOn w:val="Normal"/>
     <w:qFormat/>
+    <w:rsid w:val="00067116"/>
     <w:pPr>
       <w:suppressLineNumbers/>
     </w:pPr>
@@ -7777,10 +8016,11 @@
       <w:rFonts w:cs="Arial"/>
     </w:rPr>
   </w:style>
-  <w:style w:type="paragraph" w:customStyle="1" w:styleId="Ttulo">
-    <w:name w:val="Título"/>
+  <w:style w:type="paragraph" w:customStyle="1" w:styleId="Ttulo1">
+    <w:name w:val="Título1"/>
     <w:basedOn w:val="Normal"/>
     <w:next w:val="Normal"/>
+    <w:rsid w:val="00067116"/>
     <w:pPr>
       <w:keepNext/>
       <w:keepLines/>
@@ -7791,10 +8031,11 @@
       <w:sz w:val="72"/>
     </w:rPr>
   </w:style>
-  <w:style w:type="paragraph" w:styleId="Subtitle">
+  <w:style w:type="paragraph" w:styleId="Subttulo">
     <w:name w:val="Subtitle"/>
     <w:basedOn w:val="Normal"/>
     <w:next w:val="Normal"/>
+    <w:rsid w:val="00067116"/>
     <w:pPr>
       <w:keepNext/>
       <w:keepLines/>
@@ -7820,10 +8061,10 @@
       </w:tabs>
     </w:pPr>
   </w:style>
-  <w:style w:type="paragraph" w:styleId="Footer">
+  <w:style w:type="paragraph" w:styleId="Piedepgina">
     <w:name w:val="footer"/>
     <w:basedOn w:val="Normal"/>
-    <w:link w:val="FooterChar"/>
+    <w:link w:val="PiedepginaCar"/>
     <w:uiPriority w:val="99"/>
     <w:unhideWhenUsed/>
     <w:rsid w:val="008F060D"/>
@@ -7836,6 +8077,7 @@
   </w:style>
   <w:style w:type="table" w:customStyle="1" w:styleId="TableNormal1">
     <w:name w:val="Table Normal1"/>
+    <w:rsid w:val="00067116"/>
     <w:tblPr>
       <w:tblCellMar>
         <w:top w:w="0" w:type="dxa"/>
@@ -7845,10 +8087,10 @@
       </w:tblCellMar>
     </w:tblPr>
   </w:style>
-  <w:style w:type="paragraph" w:styleId="BalloonText">
+  <w:style w:type="paragraph" w:styleId="Textodeglobo">
     <w:name w:val="Balloon Text"/>
     <w:basedOn w:val="Normal"/>
-    <w:link w:val="BalloonTextChar"/>
+    <w:link w:val="TextodegloboCar"/>
     <w:uiPriority w:val="99"/>
     <w:semiHidden/>
     <w:unhideWhenUsed/>
@@ -7859,10 +8101,10 @@
       <w:szCs w:val="16"/>
     </w:rPr>
   </w:style>
-  <w:style w:type="character" w:customStyle="1" w:styleId="BalloonTextChar">
-    <w:name w:val="Balloon Text Char"/>
-    <w:basedOn w:val="DefaultParagraphFont"/>
-    <w:link w:val="BalloonText"/>
+  <w:style w:type="character" w:customStyle="1" w:styleId="TextodegloboCar">
+    <w:name w:val="Texto de globo Car"/>
+    <w:basedOn w:val="Fuentedeprrafopredeter"/>
+    <w:link w:val="Textodeglobo"/>
     <w:uiPriority w:val="99"/>
     <w:semiHidden/>
     <w:rsid w:val="0070040B"/>
@@ -7872,7 +8114,7 @@
       <w:szCs w:val="16"/>
     </w:rPr>
   </w:style>
-  <w:style w:type="paragraph" w:styleId="ListParagraph">
+  <w:style w:type="paragraph" w:styleId="Prrafodelista">
     <w:name w:val="List Paragraph"/>
     <w:basedOn w:val="Normal"/>
     <w:uiPriority w:val="34"/>
@@ -8141,7 +8383,7 @@
   <a:extraClrSchemeLst/>
   <a:extLst>
     <a:ext uri="{05A4C25C-085E-4340-85A3-A5531E510DB2}">
-      <thm15:themeFamily xmlns:thm15="http://schemas.microsoft.com/office/thememl/2012/main" name="Office Theme" id="{62F939B6-93AF-4DB8-9C6B-D6C7DFDC589F}" vid="{4A3C46E8-61CC-4603-A589-7422A47A8E4A}"/>
+      <thm15:themeFamily xmlns:thm15="http://schemas.microsoft.com/office/thememl/2012/main" xmlns="" name="Office Theme" id="{62F939B6-93AF-4DB8-9C6B-D6C7DFDC589F}" vid="{4A3C46E8-61CC-4603-A589-7422A47A8E4A}"/>
     </a:ext>
   </a:extLst>
 </a:theme>

</xml_diff>